<commit_message>
spaghetti osztálydiagram 90% sure its good
</commit_message>
<xml_diff>
--- a/docs/leadás_07/módosított fgvek.docx
+++ b/docs/leadás_07/módosított fgvek.docx
@@ -286,7 +286,12 @@
         <w:tab/>
       </w:r>
       <w:r>
-        <w:t xml:space="preserve">B: Boolean </w:t>
+        <w:t>b</w:t>
+      </w:r>
+      <w:bookmarkStart w:id="0" w:name="_GoBack"/>
+      <w:bookmarkEnd w:id="0"/>
+      <w:r>
+        <w:t xml:space="preserve">: Boolean </w:t>
       </w:r>
       <w:r>
         <w:t>isGameLost(): ez a függvény ellenőrzi, hogy veszített-e a játékos.</w:t>
@@ -311,8 +316,6 @@
       <w:r>
         <w:t xml:space="preserve">s: Settler </w:t>
       </w:r>
-      <w:bookmarkStart w:id="0" w:name="_GoBack"/>
-      <w:bookmarkEnd w:id="0"/>
       <w:r>
         <w:t>bindSettler(</w:t>
       </w:r>

</xml_diff>

<commit_message>
function changes docx done
</commit_message>
<xml_diff>
--- a/docs/leadás_07/módosított fgvek.docx
+++ b/docs/leadás_07/módosított fgvek.docx
@@ -45,19 +45,40 @@
         <w:t>az s</w:t>
       </w:r>
       <w:r>
-        <w:t xml:space="preserve"> settlert. (az előző tervhez képest az aszteroida nem controllableket tárol, hanem settlereket s robotokat)</w:t>
-      </w:r>
-    </w:p>
-    <w:p>
-      <w:r>
-        <w:tab/>
-        <w:t>addRobot</w:t>
-      </w:r>
-      <w:r>
-        <w:t xml:space="preserve">(Robot: r): </w:t>
-      </w:r>
-      <w:r>
-        <w:t>Hozzáad</w:t>
+        <w:t xml:space="preserve"> </w:t>
+      </w:r>
+      <w:r>
+        <w:t>S</w:t>
+      </w:r>
+      <w:r>
+        <w:t xml:space="preserve">ettlert. </w:t>
+      </w:r>
+      <w:r>
+        <w:t>(az előző tervhez képest az aszteroida nem controllableket tárol, hanem settlereket s NonPlayereket)</w:t>
+      </w:r>
+    </w:p>
+    <w:p>
+      <w:r>
+        <w:tab/>
+        <w:t>add</w:t>
+      </w:r>
+      <w:r>
+        <w:t>NonPlayer</w:t>
+      </w:r>
+      <w:r>
+        <w:t>(</w:t>
+      </w:r>
+      <w:r>
+        <w:t>NonPlayer</w:t>
+      </w:r>
+      <w:r>
+        <w:t xml:space="preserve">: </w:t>
+      </w:r>
+      <w:r>
+        <w:t>np</w:t>
+      </w:r>
+      <w:r>
+        <w:t>): Hozzáad</w:t>
       </w:r>
       <w:r>
         <w:t>ja</w:t>
@@ -66,106 +87,609 @@
         <w:t xml:space="preserve"> az aszteroida </w:t>
       </w:r>
       <w:r>
-        <w:t>robots</w:t>
-      </w:r>
-      <w:r>
-        <w:t xml:space="preserve"> listájához az r</w:t>
+        <w:t>nonPlayers</w:t>
+      </w:r>
+      <w:r>
+        <w:t xml:space="preserve"> listájához az np NonPlayert</w:t>
+      </w:r>
+      <w:r>
+        <w:t xml:space="preserve">. (az előző tervhez képest az aszteroida nem controllableket tárol, hanem settlereket s </w:t>
+      </w:r>
+      <w:r>
+        <w:t>NonPlayereket</w:t>
+      </w:r>
+      <w:r>
+        <w:t>)</w:t>
+      </w:r>
+    </w:p>
+    <w:p>
+      <w:r>
+        <w:tab/>
+        <w:t>removeSettler</w:t>
+      </w:r>
+      <w:r>
+        <w:t>(Settler: s): Kivesz</w:t>
+      </w:r>
+      <w:r>
+        <w:t>i</w:t>
+      </w:r>
+      <w:r>
+        <w:t xml:space="preserve"> az </w:t>
+      </w:r>
+      <w:r>
+        <w:t>aszteroida settlers listájából az s</w:t>
+      </w:r>
+      <w:r>
+        <w:t xml:space="preserve"> S</w:t>
+      </w:r>
+      <w:r>
+        <w:t>ettlert</w:t>
+      </w:r>
+      <w:r>
+        <w:t xml:space="preserve">. </w:t>
+      </w:r>
+      <w:r>
+        <w:t>(az előző tervhez képest az aszteroida nem controllableket tárol, hanem settlereket s NonPlayereket)</w:t>
+      </w:r>
+    </w:p>
+    <w:p>
+      <w:r>
+        <w:tab/>
+        <w:t>remove</w:t>
+      </w:r>
+      <w:r>
+        <w:t>NonPlayer</w:t>
+      </w:r>
+      <w:r>
+        <w:t>(</w:t>
+      </w:r>
+      <w:r>
+        <w:t>NonPlayer: np</w:t>
+      </w:r>
+      <w:r>
+        <w:t>): Kiveszi az aszteroida</w:t>
+      </w:r>
+      <w:r>
+        <w:t xml:space="preserve"> nonPlayers</w:t>
+      </w:r>
+      <w:r>
+        <w:t xml:space="preserve"> listájából az np</w:t>
       </w:r>
       <w:r>
         <w:t xml:space="preserve"> </w:t>
       </w:r>
       <w:r>
-        <w:t>robotot.</w:t>
-      </w:r>
-      <w:r>
-        <w:t xml:space="preserve"> (az előző tervhez képest az aszteroida nem controllableket tárol, hanem settlereket s robotokat)</w:t>
-      </w:r>
-    </w:p>
-    <w:p>
-      <w:r>
-        <w:tab/>
+        <w:t>NonPlayert</w:t>
+      </w:r>
+      <w:r>
+        <w:t xml:space="preserve">. </w:t>
+      </w:r>
+      <w:r>
+        <w:t>(az előző tervhez képest az aszteroida nem controllableket tárol, hanem settlereket s NonPlayereket)</w:t>
+      </w:r>
+    </w:p>
+    <w:p>
+      <w:r>
+        <w:tab/>
+        <w:t xml:space="preserve">s: string genUIString(): </w:t>
+      </w:r>
+      <w:r>
+        <w:t xml:space="preserve">Generál egy stringet mely kiírja az aszteroida fontos tulajdonságait, ezt az UI osztály fogja felhasználni, hogy </w:t>
+      </w:r>
+      <w:r>
+        <w:t>k</w:t>
+      </w:r>
+      <w:r>
+        <w:t xml:space="preserve">ommunikáljon a játékossal. A kiírt tulajdonságok a következők: </w:t>
+      </w:r>
+      <w:r>
+        <w:t>id, kéreg vastagság, aszteroidában találhaó nyersanyag, aszteroidán található épületek, aszteroidán található en</w:t>
+      </w:r>
+      <w:r>
+        <w:t>titások, az aszteroida szomszédjainak id-je.</w:t>
+      </w:r>
+    </w:p>
+    <w:p/>
+    <w:p>
+      <w:r>
+        <w:t>B</w:t>
+      </w:r>
+      <w:r>
+        <w:t>ase</w:t>
+      </w:r>
+      <w:r>
+        <w:t>:</w:t>
+      </w:r>
+    </w:p>
+    <w:p>
+      <w:r>
+        <w:t>Új függvények:</w:t>
+      </w:r>
+    </w:p>
+    <w:p>
+      <w:r>
+        <w:tab/>
+      </w:r>
+      <w:r>
+        <w:t xml:space="preserve">s: string genUIString(): Generál egy stringet mely kiírja </w:t>
+      </w:r>
+      <w:r>
+        <w:t>a bázis</w:t>
+      </w:r>
+      <w:r>
+        <w:t xml:space="preserve"> fontos tulajdonságait, ezt az UI osztály fogja felhasználni, hogy kommunikáljon a játékossal. A kiírt tulajdonságok a következők: id, </w:t>
+      </w:r>
+      <w:r>
+        <w:t>illetve az aszteroida id-je amin a bázis van.</w:t>
+      </w:r>
+    </w:p>
+    <w:p/>
+    <w:p>
+      <w:r>
+        <w:t>B</w:t>
+      </w:r>
+      <w:r>
+        <w:t>uilding</w:t>
+      </w:r>
+      <w:r>
+        <w:t>:</w:t>
+      </w:r>
+    </w:p>
+    <w:p>
+      <w:r>
+        <w:t>Új függvények:</w:t>
+      </w:r>
+    </w:p>
+    <w:p>
+      <w:r>
+        <w:tab/>
+        <w:t>s: string genUIString(): Generál egy stringet mely kiírja a</w:t>
+      </w:r>
+      <w:r>
+        <w:t>z</w:t>
+      </w:r>
+      <w:r>
+        <w:t xml:space="preserve"> </w:t>
+      </w:r>
+      <w:r>
+        <w:t>épület</w:t>
+      </w:r>
+      <w:r>
+        <w:t xml:space="preserve"> fontos tulajdonságait, ezt az UI osztály fogja felhasználni, hogy k</w:t>
+      </w:r>
+      <w:r>
+        <w:t>ommunikáljon a játékossal.</w:t>
+      </w:r>
+      <w:r>
+        <w:t xml:space="preserve"> Ez egy absztrakt függvény a konkrét </w:t>
+      </w:r>
+      <w:r>
+        <w:t>stringekért</w:t>
+      </w:r>
+      <w:r>
+        <w:t xml:space="preserve"> az egyes épületek </w:t>
+      </w:r>
+      <w:r>
+        <w:t>felelnek</w:t>
+      </w:r>
+      <w:r>
+        <w:t>.</w:t>
+      </w:r>
+    </w:p>
+    <w:p/>
+    <w:p>
+      <w:r>
+        <w:t>C</w:t>
+      </w:r>
+      <w:r>
+        <w:t>oal</w:t>
+      </w:r>
+      <w:r>
+        <w:t>:</w:t>
+      </w:r>
+    </w:p>
+    <w:p>
+      <w:r>
+        <w:t>Új függv</w:t>
+      </w:r>
+      <w:r>
+        <w:t>ények:</w:t>
+      </w:r>
+    </w:p>
+    <w:p>
+      <w:r>
+        <w:tab/>
+      </w:r>
+      <w:r>
+        <w:t xml:space="preserve">s: string genUIString(): Generál egy stringet mely kiírja </w:t>
+      </w:r>
+      <w:r>
+        <w:t>a szén</w:t>
+      </w:r>
+      <w:r>
+        <w:t xml:space="preserve"> fontos tulajdonságait, ezt az UI osztály fogja felhasználni, hogy kommunikáljon a játékossal. </w:t>
+      </w:r>
+      <w:r>
+        <w:t>A kiírt tulajdonságok: a szén neve, id-je illetve öregedési változója.</w:t>
+      </w:r>
+    </w:p>
+    <w:p/>
+    <w:p>
+      <w:r>
+        <w:t>Entity:</w:t>
+      </w:r>
+    </w:p>
+    <w:p>
+      <w:r>
+        <w:t>Új függvények:</w:t>
+      </w:r>
+    </w:p>
+    <w:p>
+      <w:r>
+        <w:tab/>
+        <w:t xml:space="preserve">s: string genUIString(): Generál egy stringet mely kiírja az </w:t>
+      </w:r>
+      <w:r>
+        <w:t>entitás</w:t>
+      </w:r>
+      <w:r>
+        <w:t xml:space="preserve"> fontos tulajdonságait, ezt az UI osztály fogja felhasználni, hogy kommunikáljon a játékossal. Ez egy absztrakt függvény a konkrét stringekért az egyes </w:t>
+      </w:r>
+      <w:r>
+        <w:t>entitások</w:t>
+      </w:r>
+      <w:r>
+        <w:t xml:space="preserve"> felelnek.</w:t>
+      </w:r>
+    </w:p>
+    <w:p/>
+    <w:p>
+      <w:r>
+        <w:t>Game:</w:t>
+      </w:r>
+    </w:p>
+    <w:p>
+      <w:r>
+        <w:lastRenderedPageBreak/>
+        <w:t>Új függvények:</w:t>
+      </w:r>
+    </w:p>
+    <w:p>
+      <w:r>
+        <w:tab/>
+      </w:r>
+      <w:r>
+        <w:t>removeControllable(c</w:t>
+      </w:r>
+      <w:r>
+        <w:t xml:space="preserve">: </w:t>
+      </w:r>
+      <w:r>
+        <w:t>Controllable</w:t>
+      </w:r>
+      <w:r>
+        <w:t>)</w:t>
+      </w:r>
+      <w:r>
+        <w:t xml:space="preserve">: Kiveszi a game </w:t>
+      </w:r>
+      <w:r>
+        <w:t>controllables</w:t>
+      </w:r>
+      <w:r>
+        <w:t xml:space="preserve"> listájából a </w:t>
+      </w:r>
+      <w:r>
+        <w:t>c</w:t>
+      </w:r>
+      <w:r>
+        <w:t xml:space="preserve"> </w:t>
+      </w:r>
+      <w:r>
+        <w:t>Controllablet</w:t>
+      </w:r>
+      <w:r>
+        <w:t>.</w:t>
+      </w:r>
+    </w:p>
+    <w:p>
+      <w:r>
+        <w:tab/>
+      </w:r>
+      <w:r>
         <w:t>removeSettler</w:t>
       </w:r>
       <w:r>
-        <w:t>(Settler: s): Kivesz</w:t>
-      </w:r>
-      <w:r>
-        <w:t>i</w:t>
-      </w:r>
-      <w:r>
-        <w:t xml:space="preserve"> az </w:t>
-      </w:r>
-      <w:r>
-        <w:t>aszteroida settlers listájából az s</w:t>
-      </w:r>
-      <w:r>
-        <w:t xml:space="preserve"> settlert</w:t>
-      </w:r>
-      <w:r>
-        <w:t xml:space="preserve">. </w:t>
-      </w:r>
-      <w:r>
-        <w:t>(az előző tervhez képest az aszteroida nem controllableket tárol, hanem settlereket s robotokat)</w:t>
-      </w:r>
-    </w:p>
-    <w:p>
-      <w:r>
-        <w:tab/>
-        <w:t>removeRobot</w:t>
-      </w:r>
-      <w:r>
         <w:t>(</w:t>
       </w:r>
       <w:r>
-        <w:t xml:space="preserve">Robots: r): </w:t>
-      </w:r>
-      <w:r>
-        <w:t xml:space="preserve">Kiveszi az aszteroida </w:t>
-      </w:r>
-      <w:r>
-        <w:t>robots listájából az r</w:t>
+        <w:t>s</w:t>
+      </w:r>
+      <w:r>
+        <w:t>: Settler)</w:t>
+      </w:r>
+      <w:r>
+        <w:t xml:space="preserve">: Kiveszi a game </w:t>
+      </w:r>
+      <w:r>
+        <w:t>settler</w:t>
+      </w:r>
+      <w:r>
+        <w:t>s l</w:t>
+      </w:r>
+      <w:r>
+        <w:t>istájából az s</w:t>
       </w:r>
       <w:r>
         <w:t xml:space="preserve"> </w:t>
       </w:r>
       <w:r>
-        <w:t>robotot</w:t>
-      </w:r>
-      <w:r>
-        <w:t>. (az előző tervhez képest az aszteroida nem controllableket tárol, hanem settlereket s robotokat)</w:t>
-      </w:r>
-    </w:p>
-    <w:p>
-      <w:r>
-        <w:tab/>
-        <w:t>getNotifiedAboutSunflare</w:t>
-      </w:r>
-      <w:r>
-        <w:t>():</w:t>
+        <w:t>S</w:t>
+      </w:r>
+      <w:r>
+        <w:t>ettlert</w:t>
+      </w:r>
+      <w:r>
+        <w:t>.</w:t>
+      </w:r>
+    </w:p>
+    <w:p>
+      <w:r>
+        <w:tab/>
+        <w:t>addSettler(s: Settler)</w:t>
+      </w:r>
+      <w:r>
+        <w:t>: Hozzáadja a</w:t>
+      </w:r>
+      <w:r>
+        <w:t xml:space="preserve"> game </w:t>
+      </w:r>
+      <w:r>
+        <w:t>settl</w:t>
+      </w:r>
+      <w:r>
+        <w:t>ers listájához az s settlert.</w:t>
+      </w:r>
+    </w:p>
+    <w:p>
+      <w:r>
+        <w:tab/>
+        <w:t>addRobot(r: Robot)</w:t>
+      </w:r>
+      <w:r>
+        <w:t xml:space="preserve">: </w:t>
+      </w:r>
+      <w:r>
+        <w:t>Hozzáadja a game</w:t>
+      </w:r>
+      <w:r>
+        <w:t xml:space="preserve"> r</w:t>
+      </w:r>
+      <w:r>
+        <w:t>obots listájához az r robotot.</w:t>
+      </w:r>
+    </w:p>
+    <w:p>
+      <w:r>
+        <w:tab/>
+      </w:r>
+      <w:r>
+        <w:t>b</w:t>
+      </w:r>
+      <w:r>
+        <w:t xml:space="preserve">: Boolean </w:t>
+      </w:r>
+      <w:r>
+        <w:t>isGameLost(): ez a függvény ellenőrzi, hogy veszített-e a játékos.</w:t>
+      </w:r>
+    </w:p>
+    <w:p>
+      <w:r>
+        <w:tab/>
+        <w:t>gameLost()</w:t>
+      </w:r>
+      <w:r>
+        <w:t xml:space="preserve">: </w:t>
+      </w:r>
+      <w:r>
+        <w:t>Ez a függvény elvégzi a játék elvesztésével kapcsolatos feladatokat. Pl a játékosnak üzenet kiírása, mindenféle listák elengedése.</w:t>
+      </w:r>
+    </w:p>
+    <w:p>
+      <w:r>
+        <w:tab/>
+        <w:t>endTurn()</w:t>
+      </w:r>
+      <w:r>
+        <w:t>: Ez a függvény akkor hívódik amikor a játékos befejezi a körét, ilyenkor minden controllable onTurn() függvénye meghívódik, hogy minden controllable elvégezhesse a dolgát.</w:t>
+      </w:r>
+    </w:p>
+    <w:p/>
+    <w:p>
+      <w:r>
+        <w:t>I</w:t>
+      </w:r>
+      <w:r>
+        <w:t>ce</w:t>
+      </w:r>
+      <w:r>
+        <w:t xml:space="preserve">: </w:t>
+      </w:r>
+    </w:p>
+    <w:p>
+      <w:r>
+        <w:t>Új függvények:</w:t>
+      </w:r>
+    </w:p>
+    <w:p>
+      <w:r>
+        <w:tab/>
+        <w:t xml:space="preserve">s: string genUIString(): Generál egy stringet mely kiírja a </w:t>
+      </w:r>
+      <w:r>
+        <w:t>jég</w:t>
+      </w:r>
+      <w:r>
+        <w:t xml:space="preserve"> fontos tulajdonságait, ezt az UI osztály fogja felhasználni, hogy kommunikáljon a játékossal. A kiírt tulajdonságok: a </w:t>
+      </w:r>
+      <w:r>
+        <w:t>jég</w:t>
+      </w:r>
+      <w:r>
+        <w:t xml:space="preserve"> neve, id-je illetve öregedési változója.</w:t>
+      </w:r>
+    </w:p>
+    <w:p/>
+    <w:p>
+      <w:r>
+        <w:t>Inventory:</w:t>
+      </w:r>
+    </w:p>
+    <w:p>
+      <w:r>
+        <w:t>Új függvények:</w:t>
+      </w:r>
+    </w:p>
+    <w:p>
+      <w:r>
+        <w:tab/>
+        <w:t>addMaterial(</w:t>
+      </w:r>
+      <w:r>
+        <w:t>m: Material</w:t>
+      </w:r>
+      <w:r>
+        <w:t>)</w:t>
+      </w:r>
+      <w:r>
+        <w:t xml:space="preserve">: </w:t>
+      </w:r>
+      <w:r>
+        <w:t>Ez a függvény berak</w:t>
+      </w:r>
+      <w:r>
+        <w:t>ja</w:t>
       </w:r>
       <w:r>
         <w:t xml:space="preserve"> </w:t>
       </w:r>
       <w:r>
-        <w:t>Ez a függvény minden az aszteroidán található entitynek s buildingnek szól, hogy éppen napszél történik.</w:t>
-      </w:r>
-    </w:p>
-    <w:p>
-      <w:r>
-        <w:tab/>
-        <w:t>onTurn(): Ez a függvény „öregíti”</w:t>
-      </w:r>
-      <w:r>
-        <w:t xml:space="preserve"> (meghívja rajta az exposedAndCloseToSun() függvényt)</w:t>
-      </w:r>
-      <w:r>
-        <w:t xml:space="preserve"> az aszteroidában található nyersanyagot ha az aszteroida napközelben található s kérge 0 vastag.</w:t>
+        <w:t>az m</w:t>
+      </w:r>
+      <w:r>
+        <w:t xml:space="preserve"> materialt az inventoryba. (Az eddigi tervekben a materialok inventorybe pakolását az adott materialok végezték.</w:t>
+      </w:r>
+      <w:r>
+        <w:t>)</w:t>
+      </w:r>
+    </w:p>
+    <w:p>
+      <w:r>
+        <w:tab/>
+      </w:r>
+      <w:r>
+        <w:t xml:space="preserve">i: Inventory </w:t>
+      </w:r>
+      <w:r>
+        <w:t>subtraction(i: Inventory)</w:t>
+      </w:r>
+      <w:r>
+        <w:t xml:space="preserve">: Ez a függvény </w:t>
+      </w:r>
+      <w:r>
+        <w:t>az adptt</w:t>
+      </w:r>
+      <w:r>
+        <w:t xml:space="preserve"> inventoryból kivon egy másik inventoryt, illetve ha nem tudja teljesen kivonni a másik inventoryt, akkor kivon annyi nyersanyagot amennyit csak tud. Kivonás során a nyersanyagok eltűnnek az</w:t>
+      </w:r>
+      <w:r>
+        <w:t xml:space="preserve"> adott</w:t>
+      </w:r>
+      <w:r>
+        <w:t xml:space="preserve"> inventoryból. Visszatérni egy inventoryval fog, mely tartalmazza azokat a nyersanyagokat amelyeket nem tudott kivonni az első inventoryból.</w:t>
+      </w:r>
+      <w:r>
+        <w:t xml:space="preserve"> Ezt a függvényt bázis </w:t>
+      </w:r>
+      <w:r>
+        <w:t>építésekor</w:t>
+      </w:r>
+      <w:r>
+        <w:t xml:space="preserve"> használjuk fel rendesen, mikoris egy settlernek nem lehet elég nyersanyaga egy bázishoz, így több settler inventoryjából kell azokat eltűntetnünk.</w:t>
+      </w:r>
+    </w:p>
+    <w:p>
+      <w:r>
+        <w:tab/>
+        <w:t>s: string genUIString()</w:t>
+      </w:r>
+      <w:r>
+        <w:t>:</w:t>
+      </w:r>
+      <w:r>
+        <w:t xml:space="preserve"> </w:t>
+      </w:r>
+      <w:r>
+        <w:t xml:space="preserve">Generál egy stringet mely kiírja az </w:t>
+      </w:r>
+      <w:r>
+        <w:t>I</w:t>
+      </w:r>
+      <w:r>
+        <w:t>nventory</w:t>
+      </w:r>
+      <w:r>
+        <w:t xml:space="preserve"> fontos tulajdonságait, ezt az UI osztály fogja felhasználni, hogy </w:t>
+      </w:r>
+      <w:r>
+        <w:t>k</w:t>
+      </w:r>
+      <w:r>
+        <w:t xml:space="preserve">ommunikáljon a játékossal. A kiírt tulajdonságok a következők: </w:t>
+      </w:r>
+      <w:r>
+        <w:t xml:space="preserve">az inventoryban található nyersanyagok, </w:t>
+      </w:r>
+      <w:r>
+        <w:t>illetve az egyes nyersanyagok öregedési szintje.</w:t>
       </w:r>
     </w:p>
     <w:p/>
     <w:p>
       <w:r>
-        <w:t>Game:</w:t>
+        <w:t>Megváltozott függvények:</w:t>
+      </w:r>
+    </w:p>
+    <w:p>
+      <w:r>
+        <w:tab/>
+      </w:r>
+      <w:r>
+        <w:t xml:space="preserve">I: Inventory </w:t>
+      </w:r>
+      <w:r>
+        <w:t>subS</w:t>
+      </w:r>
+      <w:r>
+        <w:t>et</w:t>
+      </w:r>
+      <w:r>
+        <w:t xml:space="preserve">(i: Inventory): </w:t>
+      </w:r>
+      <w:r>
+        <w:t>Ez a függvény megadja, hogy az adott inventoryból melyen nyersanyagok kellenének még ahhoz, hogy tartalmazza az i inventoryt. Ezt a függvényt bázis építésekor használjuk fel rendesen, mikoris egy settlernek nem lehet elég nyersanyaga egy bázishoz, így több settler inventoryjában kell azokat keresnünk.</w:t>
+      </w:r>
+    </w:p>
+    <w:p/>
+    <w:p>
+      <w:r>
+        <w:t>I</w:t>
+      </w:r>
+      <w:r>
+        <w:t>ron</w:t>
+      </w:r>
+      <w:r>
+        <w:t>:</w:t>
       </w:r>
     </w:p>
     <w:p>
@@ -176,397 +700,409 @@
     <w:p>
       <w:r>
         <w:tab/>
-        <w:t>destroyMe(toDestroy: Robot)</w:t>
-      </w:r>
-      <w:r>
-        <w:t xml:space="preserve">: Kiveszi a game robots listájából a toDestroy robotot. </w:t>
-      </w:r>
-      <w:r>
-        <w:t>(az előző tervhez képest a</w:t>
-      </w:r>
-      <w:r>
-        <w:t xml:space="preserve"> game </w:t>
-      </w:r>
-      <w:r>
-        <w:t>nem controllableket tárol, hanem settlereket s robotokat)</w:t>
-      </w:r>
-    </w:p>
-    <w:p>
-      <w:r>
-        <w:tab/>
-        <w:t>killMe(toDestroy: Settler)</w:t>
+        <w:t>s: string genUIString(): Generál egy stringet mely kiírja a</w:t>
+      </w:r>
+      <w:r>
+        <w:t xml:space="preserve"> vas</w:t>
+      </w:r>
+      <w:r>
+        <w:t xml:space="preserve"> fontos tulajdonságait, ezt az UI osztály fogja felhasználni, hogy kommunikáljon a játékossal. A kiírt tulajdonságok: a </w:t>
+      </w:r>
+      <w:r>
+        <w:t>vas</w:t>
+      </w:r>
+      <w:r>
+        <w:t xml:space="preserve"> neve, id-je illetve öregedési változója.</w:t>
+      </w:r>
+    </w:p>
+    <w:p/>
+    <w:p>
+      <w:r>
+        <w:t>M</w:t>
+      </w:r>
+      <w:r>
+        <w:t>aterial</w:t>
+      </w:r>
+      <w:r>
+        <w:t>:</w:t>
+      </w:r>
+    </w:p>
+    <w:p>
+      <w:r>
+        <w:t>Új függvények:</w:t>
+      </w:r>
+    </w:p>
+    <w:p>
+      <w:r>
+        <w:tab/>
+        <w:t xml:space="preserve">s: string genUIString(): Generál egy stringet mely kiírja </w:t>
+      </w:r>
+      <w:r>
+        <w:t>a nyersanyag</w:t>
+      </w:r>
+      <w:r>
+        <w:t xml:space="preserve"> fontos tulajdonságait, ezt az UI osztály fogja felhasználni, hogy kommunikáljon a játékossal. Ez egy absztrakt függvény a konkrét stringekért az </w:t>
+      </w:r>
+      <w:r>
+        <w:t>egyes nyersanyagok</w:t>
+      </w:r>
+      <w:r>
+        <w:t xml:space="preserve"> felelnek.</w:t>
+      </w:r>
+    </w:p>
+    <w:p/>
+    <w:p>
+      <w:r>
+        <w:t>P</w:t>
+      </w:r>
+      <w:r>
+        <w:t>lanet</w:t>
+      </w:r>
+      <w:r>
+        <w:t>:</w:t>
+      </w:r>
+    </w:p>
+    <w:p>
+      <w:r>
+        <w:t>Új függvények:</w:t>
+      </w:r>
+    </w:p>
+    <w:p>
+      <w:r>
+        <w:tab/>
+      </w:r>
+      <w:r>
+        <w:t>s: string genUIString(): Generál egy stringet mely kiírja az</w:t>
+      </w:r>
+      <w:r>
+        <w:t xml:space="preserve"> égitest</w:t>
+      </w:r>
+      <w:r>
+        <w:t xml:space="preserve"> fontos tulajdonságait, ezt az UI osztály fogja felhasználni, hogy kommunikáljon a játékossal. Ez egy absztrakt függvény a konkrét stringekért az </w:t>
+      </w:r>
+      <w:r>
+        <w:t>egyes égitestek</w:t>
+      </w:r>
+      <w:r>
+        <w:t xml:space="preserve"> felelnek.</w:t>
+      </w:r>
+    </w:p>
+    <w:p/>
+    <w:p>
+      <w:r>
+        <w:t>Robot:</w:t>
+      </w:r>
+    </w:p>
+    <w:p>
+      <w:r>
+        <w:t>Új függvények:</w:t>
+      </w:r>
+    </w:p>
+    <w:p>
+      <w:r>
+        <w:tab/>
+      </w:r>
+      <w:r>
+        <w:t xml:space="preserve">s: string genUIString(): Generál egy stringet mely kiírja a </w:t>
+      </w:r>
+      <w:r>
+        <w:t>robo</w:t>
+      </w:r>
+      <w:r>
+        <w:t xml:space="preserve">t fontos tulajdonságait, ezt az UI osztály fogja felhasználni, hogy kommunikáljon a játékossal. </w:t>
+      </w:r>
+      <w:r>
+        <w:t>A kiírt tulajdonságok: a robot id-je illetve az aszteroidája.</w:t>
+      </w:r>
+    </w:p>
+    <w:p/>
+    <w:p>
+      <w:r>
+        <w:t>S</w:t>
+      </w:r>
+      <w:r>
+        <w:t>ettler</w:t>
+      </w:r>
+      <w:r>
+        <w:t>:</w:t>
+      </w:r>
+    </w:p>
+    <w:p>
+      <w:r>
+        <w:t>Új függvények:</w:t>
+      </w:r>
+    </w:p>
+    <w:p>
+      <w:r>
+        <w:tab/>
+      </w:r>
+      <w:r>
+        <w:t>getNotifedAboutSunflare():</w:t>
+      </w:r>
+      <w:r>
+        <w:t xml:space="preserve">Ez a függvény akkor hívódik meg ha éppen napvihar történik, </w:t>
+      </w:r>
+      <w:r>
+        <w:t>ilyenkor a telepes meghal.</w:t>
+      </w:r>
+    </w:p>
+    <w:p>
+      <w:r>
+        <w:tab/>
+        <w:t>s: string genUIString(): Generál egy stringet mely kiírja a</w:t>
+      </w:r>
+      <w:r>
+        <w:t xml:space="preserve"> telepes</w:t>
+      </w:r>
+      <w:r>
+        <w:t xml:space="preserve"> fontos tulajdonságait, ezt az UI osztály fogja felhasználni, hogy kommunikáljon a játékossal. </w:t>
+      </w:r>
+      <w:r>
+        <w:t xml:space="preserve">A kiírt tlajdonságok: id, inventoryban található StarGate-k id-jei, az inventoryban található nyersanyagok </w:t>
+      </w:r>
+      <w:r>
+        <w:t xml:space="preserve">nevei, </w:t>
+      </w:r>
+      <w:r>
+        <w:t>id-jei s öregségei, illetve az aszteroida id-je s annak szomszédainak id-je.</w:t>
+      </w:r>
+    </w:p>
+    <w:p/>
+    <w:p>
+      <w:r>
+        <w:t>StarGate:</w:t>
+      </w:r>
+      <w:r>
+        <w:t xml:space="preserve"> </w:t>
+      </w:r>
+    </w:p>
+    <w:p>
+      <w:r>
+        <w:t>Új függvények:</w:t>
+      </w:r>
+    </w:p>
+    <w:p>
+      <w:r>
+        <w:tab/>
+        <w:t>move(</w:t>
+      </w:r>
+      <w:r>
+        <w:t>destination: Asteroid</w:t>
+      </w:r>
+      <w:r>
+        <w:t>)</w:t>
       </w:r>
       <w:r>
         <w:t xml:space="preserve">: </w:t>
       </w:r>
       <w:r>
-        <w:t xml:space="preserve">Kiveszi a game </w:t>
-      </w:r>
-      <w:r>
-        <w:t>settler</w:t>
-      </w:r>
-      <w:r>
-        <w:t>s l</w:t>
-      </w:r>
-      <w:r>
-        <w:t>istájából a toDes</w:t>
-      </w:r>
-      <w:r>
-        <w:t>troy settlert</w:t>
-      </w:r>
-      <w:r>
-        <w:t>. (az előző tervhez képest a game nem controllableket tárol, hanem settlereket s robotokat)</w:t>
-      </w:r>
-    </w:p>
-    <w:p>
-      <w:r>
-        <w:tab/>
-        <w:t>addSettler(s: Settler)</w:t>
-      </w:r>
-      <w:r>
-        <w:t>: Hozzáadja a</w:t>
-      </w:r>
-      <w:r>
-        <w:t xml:space="preserve"> game </w:t>
-      </w:r>
-      <w:r>
-        <w:t>settl</w:t>
-      </w:r>
-      <w:r>
-        <w:t xml:space="preserve">ers listájához az s settlert. </w:t>
-      </w:r>
-      <w:r>
-        <w:t>(az előző tervhez képest a game nem controllableket tárol, hanem settlereket s robotokat)</w:t>
-      </w:r>
-    </w:p>
-    <w:p>
-      <w:r>
-        <w:tab/>
-        <w:t>addRobot(r: Robot)</w:t>
-      </w:r>
-      <w:r>
-        <w:t xml:space="preserve">: </w:t>
-      </w:r>
-      <w:r>
-        <w:t>Hozzáadja a game</w:t>
+        <w:t>Ez a függvény mozgatja a teleportkaput az aszteroidájáról aszteroidáról a destination aszteroidára s ennek következményeit kezeli, mint például a megfelelő aszteroidának elveszi bizonyos szomszédait, illetve a másikhoz hozzáad bizonyos szomszédokat.</w:t>
+      </w:r>
+    </w:p>
+    <w:p>
+      <w:r>
+        <w:tab/>
+        <w:t>onTurn()</w:t>
+      </w:r>
+      <w:r>
+        <w:t>: Ez a függvény a teleportkapu körben elvégzendő feladatait végzi el. Ha a teleportkaput napvihar éri, akkor minden körben egy random szomszádos aszteroidára mozog át.</w:t>
+      </w:r>
+    </w:p>
+    <w:p>
+      <w:r>
+        <w:tab/>
+        <w:t>getNotifedAboutSunflare(): Ez a függvény akkor hívódik meg ha éppen napvihar történik, beállítja a wasInSunFlare flaget igazra, innentő</w:t>
+      </w:r>
+      <w:r>
+        <w:t>l a teleportkapu elkezd mozogni.</w:t>
+      </w:r>
+    </w:p>
+    <w:p>
+      <w:r>
+        <w:tab/>
+      </w:r>
+      <w:r>
+        <w:t>s: string genUIString(): Gene</w:t>
+      </w:r>
+      <w:r>
+        <w:t xml:space="preserve">rál egy stringet mely kiírja a StarGate </w:t>
+      </w:r>
+      <w:r>
+        <w:t xml:space="preserve">fontos tulajdonságait, ezt az UI osztály fogja felhasználni, hogy kommunikáljon a játékossal. A kiírt tulajdonságok a következők: </w:t>
+      </w:r>
+      <w:r>
+        <w:t>az id, a szomszédos StarSate id-je, sa szomszédos StarGate aszteroidájának id-je.</w:t>
+      </w:r>
+    </w:p>
+    <w:p/>
+    <w:p>
+      <w:r>
+        <w:t xml:space="preserve">Sun: </w:t>
+      </w:r>
+    </w:p>
+    <w:p>
+      <w:r>
+        <w:t>Megváltozott függvények:</w:t>
+      </w:r>
+    </w:p>
+    <w:p>
+      <w:r>
+        <w:tab/>
+        <w:t>sunFlare(): Ez a függvény minden a naphoz tartozó s napközelben lévő aszteroidának szól, hogy napkitörés történik.</w:t>
+      </w:r>
+    </w:p>
+    <w:p/>
+    <w:p>
+      <w:r>
+        <w:t>Uran:</w:t>
+      </w:r>
+    </w:p>
+    <w:p>
+      <w:r>
+        <w:t>Új függvények:</w:t>
+      </w:r>
+    </w:p>
+    <w:p>
+      <w:r>
+        <w:tab/>
+        <w:t>s: string genUIString(): Generál egy stringet mely kiírja a</w:t>
+      </w:r>
+      <w:r>
+        <w:t>z urán</w:t>
+      </w:r>
+      <w:r>
+        <w:t xml:space="preserve"> fontos tulajdonságait, ezt az UI osztály fogja felhasználni, hogy kommunikáljon a játékossal. A kiírt tulajdonságok: a</w:t>
+      </w:r>
+      <w:r>
+        <w:t>z urán</w:t>
+      </w:r>
+      <w:r>
+        <w:t xml:space="preserve"> neve, id-je illetve öregedési változója.</w:t>
+      </w:r>
+    </w:p>
+    <w:p/>
+    <w:p>
+      <w:r>
+        <w:t xml:space="preserve">Az alábbiakban az előző tervhez képest új interfaceket s osztályokat soroljuk fel: </w:t>
+      </w:r>
+    </w:p>
+    <w:p>
+      <w:r>
+        <w:t>Interfacek:</w:t>
+      </w:r>
+    </w:p>
+    <w:p/>
+    <w:p>
+      <w:r>
+        <w:t>D</w:t>
+      </w:r>
+      <w:r>
+        <w:t>rilling</w:t>
+      </w:r>
+      <w:r>
+        <w:t>: Ezt az interfacet olyan dolgok valósítják meg melyek képesek aszteroida felületét fúrni, benne egyetlen absztrakt drill() függvény található.</w:t>
+      </w:r>
+    </w:p>
+    <w:p/>
+    <w:p>
+      <w:r>
+        <w:t>M</w:t>
+      </w:r>
+      <w:r>
+        <w:t>ining</w:t>
+      </w:r>
+      <w:r>
+        <w:t xml:space="preserve">: Ezt az interfacet olyan dolgok valósítják meg melyek </w:t>
+      </w:r>
+      <w:r>
+        <w:t>képesek aszteroidából bányászni, benne egyetlen absztakt mine() függvény található.</w:t>
+      </w:r>
+    </w:p>
+    <w:p/>
+    <w:p>
+      <w:r>
+        <w:t>Moving: Ezt az interfacet olyan dolgok valósítják meg melyek egy aszteroidáról egy másik aszteroidára képesek átmozogni, benne egyetlen absztrakt move() függvény található.</w:t>
+      </w:r>
+    </w:p>
+    <w:p/>
+    <w:p>
+      <w:r>
+        <w:t>ReactsToSunflare: Ezt az interfacet olyan dolgok valósítják meg melyek reagálnak napviharra, benn egyetlen absztrakt getNotifiedAboutSunflare() függvény található.</w:t>
+      </w:r>
+    </w:p>
+    <w:p/>
+    <w:p>
+      <w:r>
+        <w:t>Osztályok:</w:t>
+      </w:r>
+    </w:p>
+    <w:p>
+      <w:r>
+        <w:t>Printable: Ez az osztály egy absztrakt ősosztály mely azért felel, hogy minden dolognak a játékban melynek külön id-re van szüksége megkapja azt s az egyedi legyen, illetve hogy azok az osztályok melyek ebből szátmaznak le tudjanak generálni egy Stringet amit az UI ki tud majd írni.</w:t>
+      </w:r>
+    </w:p>
+    <w:p>
+      <w:r>
+        <w:t>Függvények:</w:t>
+      </w:r>
+    </w:p>
+    <w:p>
+      <w:r>
+        <w:tab/>
+      </w:r>
+      <w:r>
+        <w:t>s: string genUIString(): Generál egy stringet mely kiírja a</w:t>
+      </w:r>
+      <w:r>
+        <w:t>z</w:t>
       </w:r>
       <w:r>
         <w:t xml:space="preserve"> </w:t>
       </w:r>
       <w:r>
-        <w:t>robots listájához az r</w:t>
-      </w:r>
-      <w:r>
-        <w:t xml:space="preserve"> </w:t>
-      </w:r>
-      <w:r>
-        <w:t>robotot</w:t>
-      </w:r>
-      <w:r>
-        <w:t>. (az előző tervhez képest a game nem controllableket tárol, hanem settlereket s robotokat)</w:t>
-      </w:r>
-    </w:p>
-    <w:p>
-      <w:r>
-        <w:tab/>
-        <w:t>addPlanet(p: Planet)</w:t>
-      </w:r>
-      <w:r>
-        <w:t>: Hozzáadja a game planets listájához a p planetet.</w:t>
-      </w:r>
-    </w:p>
-    <w:p>
-      <w:r>
-        <w:tab/>
-        <w:t>destroyMe(toDestroy: Planet): Kiveszu a game plantes listájából a toDestroy planetet.</w:t>
-      </w:r>
-    </w:p>
-    <w:p>
-      <w:r>
-        <w:tab/>
-      </w:r>
-      <w:r>
-        <w:t>b</w:t>
+        <w:t>adott prontable objektum</w:t>
+      </w:r>
+      <w:r>
+        <w:t xml:space="preserve"> fontos tulajdonságait, ezt az UI osztály fogja felhasználni, hogy kommunikáljon a játékossal. </w:t>
+      </w:r>
+      <w:r>
+        <w:t xml:space="preserve">Ez egy absztrakt függvény a konkrét stringekért az </w:t>
+      </w:r>
+      <w:r>
+        <w:t>egyes printable objektumok</w:t>
+      </w:r>
+      <w:r>
+        <w:t xml:space="preserve"> felelnek.</w:t>
       </w:r>
       <w:bookmarkStart w:id="0" w:name="_GoBack"/>
       <w:bookmarkEnd w:id="0"/>
-      <w:r>
-        <w:t xml:space="preserve">: Boolean </w:t>
-      </w:r>
-      <w:r>
-        <w:t>isGameLost(): ez a függvény ellenőrzi, hogy veszített-e a játékos.</w:t>
-      </w:r>
-    </w:p>
-    <w:p>
-      <w:r>
-        <w:tab/>
-        <w:t>gameLost()</w:t>
-      </w:r>
-      <w:r>
-        <w:t xml:space="preserve">: </w:t>
-      </w:r>
-      <w:r>
-        <w:t>Ez a függvény elvégzi a játék elvesztésével kapcsolatos feladatokat. Pl a játékosnak üzenet kiírása, mindenféle listák elengedése.</w:t>
-      </w:r>
-    </w:p>
-    <w:p>
-      <w:r>
-        <w:tab/>
-      </w:r>
-      <w:r>
-        <w:t xml:space="preserve">s: Settler </w:t>
-      </w:r>
-      <w:r>
-        <w:t>bindSettler(</w:t>
-      </w:r>
-      <w:r>
-        <w:t>int: i</w:t>
-      </w:r>
-      <w:r>
-        <w:t>)</w:t>
-      </w:r>
-      <w:r>
-        <w:t>: Ez a függvény az i indexű settlert visszaadja. Ezt a függvényt az UI fogja meghívni, hogy az adott settler információit megtudja.</w:t>
-      </w:r>
-    </w:p>
-    <w:p>
-      <w:r>
-        <w:tab/>
-        <w:t>endTurn()</w:t>
-      </w:r>
-      <w:r>
-        <w:t>: Ez a függvény akkor hívódik amikor a játékos befejezi a körét, ilyenkor minden controllable onTurn() függvénye meghívódik, hogy minden controllable elvégezhesse a dolgát.</w:t>
-      </w:r>
     </w:p>
     <w:p/>
     <w:p>
       <w:r>
-        <w:t>Inventory:</w:t>
-      </w:r>
-    </w:p>
-    <w:p>
-      <w:r>
-        <w:t>Új függvények:</w:t>
-      </w:r>
-    </w:p>
-    <w:p>
-      <w:r>
-        <w:tab/>
-        <w:t>addMaterial(</w:t>
-      </w:r>
-      <w:r>
-        <w:t>m: Material</w:t>
-      </w:r>
-      <w:r>
-        <w:t>)</w:t>
-      </w:r>
-      <w:r>
-        <w:t xml:space="preserve">: </w:t>
-      </w:r>
-      <w:r>
-        <w:t>Ez a függvény berak</w:t>
-      </w:r>
-      <w:r>
-        <w:t>ja</w:t>
-      </w:r>
-      <w:r>
-        <w:t xml:space="preserve"> </w:t>
-      </w:r>
-      <w:r>
-        <w:t>az m</w:t>
-      </w:r>
-      <w:r>
-        <w:t xml:space="preserve"> materialt az inventoryba. (Az eddigi tervekben a materialok inventorybe pakolását az adott materialok végezték.</w:t>
-      </w:r>
-      <w:r>
-        <w:t>)</w:t>
-      </w:r>
-    </w:p>
-    <w:p>
-      <w:r>
-        <w:lastRenderedPageBreak/>
-        <w:tab/>
-      </w:r>
-      <w:r>
-        <w:t xml:space="preserve">i: Inventory </w:t>
-      </w:r>
-      <w:r>
-        <w:t>subtraction(i: Inventory)</w:t>
-      </w:r>
-      <w:r>
-        <w:t xml:space="preserve">: Ez a függvény </w:t>
-      </w:r>
-      <w:r>
-        <w:t>az adptt</w:t>
-      </w:r>
-      <w:r>
-        <w:t xml:space="preserve"> inventoryból kivon egy másik inventoryt, illetve ha nem tudja teljesen kivonni a másik inventoryt, akkor kivon annyi nyersanyagot amennyit csak tud. Kivonás során a nyersanyagok eltűnnek az</w:t>
-      </w:r>
-      <w:r>
-        <w:t xml:space="preserve"> adott</w:t>
-      </w:r>
-      <w:r>
-        <w:t xml:space="preserve"> inventoryból. Visszatérni egy inventoryval fog, mely tartalmazza azokat a nyersanyagokat amelyeket nem tudott kivonni az első inventoryból.</w:t>
-      </w:r>
-      <w:r>
-        <w:t xml:space="preserve"> Ezt a függvényt bázis </w:t>
-      </w:r>
-      <w:r>
-        <w:t>építésekor</w:t>
-      </w:r>
-      <w:r>
-        <w:t xml:space="preserve"> használjuk fel rendesen, mikoris egy settlernek nem lehet elég nyersanyaga egy bázishoz, így több settler inventoryjából kell azokat eltűntetnünk.</w:t>
-      </w:r>
-    </w:p>
-    <w:p/>
-    <w:p>
-      <w:r>
-        <w:t>Megváltozott függvények:</w:t>
-      </w:r>
-    </w:p>
-    <w:p>
-      <w:r>
-        <w:tab/>
-      </w:r>
-      <w:r>
-        <w:t xml:space="preserve">I: Inventory </w:t>
-      </w:r>
-      <w:r>
-        <w:t>subS</w:t>
-      </w:r>
-      <w:r>
-        <w:t>et</w:t>
-      </w:r>
-      <w:r>
-        <w:t xml:space="preserve">(i: Inventory): </w:t>
-      </w:r>
-      <w:r>
-        <w:t xml:space="preserve">Ez a függvény megadja, hogy az adott inventoryból melyen nyersanyagok kellenének még ahhoz, hogy tartalmazza az i inventoryt. </w:t>
-      </w:r>
-      <w:r>
-        <w:t>Ezt a függvényt bázis építésekor használjuk fel rendesen, mikoris egy settlernek nem lehet elég nyersanyaga egy bázishoz, így több settler inventoryjáb</w:t>
-      </w:r>
-      <w:r>
-        <w:t>an kell azokat keresnünk.</w:t>
-      </w:r>
-    </w:p>
-    <w:p/>
-    <w:p>
-      <w:r>
-        <w:t>Sun:</w:t>
-      </w:r>
-      <w:r>
-        <w:t xml:space="preserve"> </w:t>
-      </w:r>
-    </w:p>
-    <w:p>
-      <w:r>
-        <w:t>Új függvények:</w:t>
-      </w:r>
-    </w:p>
-    <w:p>
-      <w:r>
-        <w:tab/>
-        <w:t>notifyAsteroidsAboutSunflare</w:t>
-      </w:r>
-      <w:r>
-        <w:t>(): Ez a függvény minden a naphoz tartozó s napközelben lévő aszteroidának szól, hogy napkitörés történik.</w:t>
-      </w:r>
-    </w:p>
-    <w:p/>
-    <w:p>
-      <w:r>
-        <w:t>StarGate:</w:t>
-      </w:r>
-      <w:r>
-        <w:t xml:space="preserve"> </w:t>
-      </w:r>
-    </w:p>
-    <w:p>
-      <w:r>
-        <w:t>Új függvények:</w:t>
-      </w:r>
-    </w:p>
-    <w:p>
-      <w:r>
-        <w:tab/>
-        <w:t>move(</w:t>
-      </w:r>
-      <w:r>
-        <w:t>destination: Asteroid</w:t>
-      </w:r>
-      <w:r>
-        <w:t>)</w:t>
-      </w:r>
-      <w:r>
-        <w:t xml:space="preserve">: </w:t>
-      </w:r>
-      <w:r>
-        <w:t>Ez a függvény mozgatja a teleportkaput az aszteroidájáról aszteroidáról a destination aszteroidára s ennek következményeit kezeli, mint például a megfelelő aszteroidának elveszi bizonyos szomszédait, illetve a másikhoz hozzáad bizonyos szomszédokat.</w:t>
-      </w:r>
-    </w:p>
-    <w:p>
-      <w:r>
-        <w:tab/>
-        <w:t>onTurn()</w:t>
-      </w:r>
-      <w:r>
-        <w:t>: Ez a függvény a teleportkapu körben elvégzendő feladatait végzi el. Ha a teleportkaput napvihar éri, akkor minden körben egy random szomszádos aszteroidára mozog át.</w:t>
-      </w:r>
-    </w:p>
-    <w:p/>
-    <w:p>
-      <w:r>
-        <w:t xml:space="preserve">Az alábbiakban az előző tervhez képest új interfaceket s osztályokat soroljuk fel: </w:t>
-      </w:r>
-    </w:p>
-    <w:p>
-      <w:r>
-        <w:t>Interfacek:</w:t>
-      </w:r>
-    </w:p>
-    <w:p>
-      <w:r>
-        <w:t>M</w:t>
-      </w:r>
-      <w:r>
-        <w:t>oving</w:t>
-      </w:r>
-      <w:r>
-        <w:t>: Ezt az interfacet olyan dolgok valósítják meg melyek egy aszteroidáról egy másik aszteroidára képesek átmozogni, benne egyetlen absztrakt move() függvény található.</w:t>
-      </w:r>
-    </w:p>
-    <w:p/>
-    <w:p>
-      <w:r>
-        <w:t>D</w:t>
-      </w:r>
-      <w:r>
-        <w:t>rilling</w:t>
-      </w:r>
-      <w:r>
-        <w:t>: Ezt az interfacet olyan dolgok valósítják meg melyek képesek aszteroida felületét fúrni, benne egyetlen absztrakt drill() függvény található.</w:t>
-      </w:r>
-    </w:p>
-    <w:p/>
-    <w:p>
-      <w:r>
-        <w:t>M</w:t>
-      </w:r>
-      <w:r>
-        <w:t>ining</w:t>
-      </w:r>
-      <w:r>
-        <w:t xml:space="preserve">: Ezt az interfacet olyan dolgok valósítják meg melyek </w:t>
-      </w:r>
-      <w:r>
-        <w:t>képesek aszteroidából bányászni, benne egyetlen absztakt mine() függvény található.</w:t>
-      </w:r>
-    </w:p>
-    <w:p/>
-    <w:p>
-      <w:r>
         <w:t>UI</w:t>
+      </w:r>
+      <w:r>
+        <w:t>: Ez az ostály a játékos s a játék között kommunikál, ez az osztály írja ki a játék üzeneteit illetve ez az osztály dolgozza fel a játékos parancsait.</w:t>
+      </w:r>
+    </w:p>
+    <w:p>
+      <w:r>
+        <w:t>Függvények:</w:t>
+      </w:r>
+    </w:p>
+    <w:p>
+      <w:r>
+        <w:tab/>
+      </w:r>
+      <w:r>
+        <w:t>displayMessage(s: String): Ez a függvény kiírja az s Stringben található üzenetet a képernyőre.</w:t>
+      </w:r>
+    </w:p>
+    <w:p>
+      <w:r>
+        <w:tab/>
+        <w:t>execute(s: String): Ez a függvény végrehajtja az s Stringben specifikált játékos által kiadott parancsot.</w:t>
       </w:r>
     </w:p>
     <w:sectPr>

</xml_diff>

<commit_message>
function changes final final
</commit_message>
<xml_diff>
--- a/docs/leadás_07/módosított fgvek.docx
+++ b/docs/leadás_07/módosított fgvek.docx
@@ -9,241 +9,1726 @@
     </w:p>
     <w:p/>
     <w:p>
-      <w:r>
+      <w:pPr>
+        <w:rPr>
+          <w:b/>
+        </w:rPr>
+      </w:pPr>
+      <w:r>
+        <w:rPr>
+          <w:b/>
+        </w:rPr>
         <w:t>Asteroid:</w:t>
       </w:r>
     </w:p>
     <w:p>
-      <w:r>
+      <w:pPr>
+        <w:rPr>
+          <w:b/>
+        </w:rPr>
+      </w:pPr>
+      <w:r>
+        <w:rPr>
+          <w:b/>
+        </w:rPr>
         <w:t>Új függvények:</w:t>
       </w:r>
     </w:p>
     <w:p>
       <w:r>
         <w:tab/>
+      </w:r>
+      <w:r>
+        <w:rPr>
+          <w:b/>
+        </w:rPr>
         <w:t>addSettler</w:t>
       </w:r>
       <w:r>
+        <w:rPr>
+          <w:b/>
+        </w:rPr>
+        <w:t>(Settler: s):</w:t>
+      </w:r>
+      <w:r>
+        <w:t xml:space="preserve"> </w:t>
+      </w:r>
+      <w:r>
+        <w:t>Hozzáad</w:t>
+      </w:r>
+      <w:r>
+        <w:t>ja</w:t>
+      </w:r>
+      <w:r>
+        <w:t xml:space="preserve"> az aszteroida settler</w:t>
+      </w:r>
+      <w:r>
+        <w:t>s</w:t>
+      </w:r>
+      <w:r>
+        <w:t xml:space="preserve"> listájához </w:t>
+      </w:r>
+      <w:r>
+        <w:t>az s</w:t>
+      </w:r>
+      <w:r>
+        <w:t xml:space="preserve"> </w:t>
+      </w:r>
+      <w:r>
+        <w:t>S</w:t>
+      </w:r>
+      <w:r>
+        <w:t xml:space="preserve">ettlert. </w:t>
+      </w:r>
+      <w:r>
+        <w:t>(az előző tervhez képest az aszteroida nem controllableket tárol, hanem settlereket s NonPlayereket)</w:t>
+      </w:r>
+    </w:p>
+    <w:p>
+      <w:r>
+        <w:tab/>
+      </w:r>
+      <w:r>
+        <w:rPr>
+          <w:b/>
+        </w:rPr>
+        <w:t>add</w:t>
+      </w:r>
+      <w:r>
+        <w:rPr>
+          <w:b/>
+        </w:rPr>
+        <w:t>NonPlayer</w:t>
+      </w:r>
+      <w:r>
+        <w:rPr>
+          <w:b/>
+        </w:rPr>
+        <w:t>(</w:t>
+      </w:r>
+      <w:r>
+        <w:rPr>
+          <w:b/>
+        </w:rPr>
+        <w:t>NonPlayer</w:t>
+      </w:r>
+      <w:r>
+        <w:rPr>
+          <w:b/>
+        </w:rPr>
+        <w:t xml:space="preserve">: </w:t>
+      </w:r>
+      <w:r>
+        <w:rPr>
+          <w:b/>
+        </w:rPr>
+        <w:t>np</w:t>
+      </w:r>
+      <w:r>
+        <w:rPr>
+          <w:b/>
+        </w:rPr>
+        <w:t>):</w:t>
+      </w:r>
+      <w:r>
+        <w:t xml:space="preserve"> Hozzáad</w:t>
+      </w:r>
+      <w:r>
+        <w:t>ja</w:t>
+      </w:r>
+      <w:r>
+        <w:t xml:space="preserve"> az aszteroida </w:t>
+      </w:r>
+      <w:r>
+        <w:t>nonPlayers</w:t>
+      </w:r>
+      <w:r>
+        <w:t xml:space="preserve"> listájához az np NonPlayert</w:t>
+      </w:r>
+      <w:r>
+        <w:t xml:space="preserve">. (az előző tervhez képest az aszteroida nem controllableket tárol, hanem settlereket s </w:t>
+      </w:r>
+      <w:r>
+        <w:t>NonPlayereket</w:t>
+      </w:r>
+      <w:r>
+        <w:t>)</w:t>
+      </w:r>
+    </w:p>
+    <w:p>
+      <w:r>
+        <w:tab/>
+      </w:r>
+      <w:r>
+        <w:rPr>
+          <w:b/>
+        </w:rPr>
+        <w:t>removeSettler</w:t>
+      </w:r>
+      <w:r>
+        <w:rPr>
+          <w:b/>
+        </w:rPr>
         <w:t xml:space="preserve">(Settler: s): </w:t>
       </w:r>
       <w:r>
-        <w:t>Hozzáad</w:t>
+        <w:t>Kivesz</w:t>
+      </w:r>
+      <w:r>
+        <w:t>i</w:t>
+      </w:r>
+      <w:r>
+        <w:t xml:space="preserve"> az </w:t>
+      </w:r>
+      <w:r>
+        <w:t>aszteroida settlers listájából az s</w:t>
+      </w:r>
+      <w:r>
+        <w:t xml:space="preserve"> S</w:t>
+      </w:r>
+      <w:r>
+        <w:t>ettlert</w:t>
+      </w:r>
+      <w:r>
+        <w:t xml:space="preserve">. </w:t>
+      </w:r>
+      <w:r>
+        <w:t>(az előző tervhez képest az aszteroida nem controllableket tárol, hanem settlereket s NonPlayereket)</w:t>
+      </w:r>
+    </w:p>
+    <w:p>
+      <w:r>
+        <w:tab/>
+      </w:r>
+      <w:r>
+        <w:rPr>
+          <w:b/>
+        </w:rPr>
+        <w:t>remove</w:t>
+      </w:r>
+      <w:r>
+        <w:rPr>
+          <w:b/>
+        </w:rPr>
+        <w:t>NonPlayer</w:t>
+      </w:r>
+      <w:r>
+        <w:rPr>
+          <w:b/>
+        </w:rPr>
+        <w:t>(</w:t>
+      </w:r>
+      <w:r>
+        <w:rPr>
+          <w:b/>
+        </w:rPr>
+        <w:t>NonPlayer: np</w:t>
+      </w:r>
+      <w:r>
+        <w:rPr>
+          <w:b/>
+        </w:rPr>
+        <w:t>):</w:t>
+      </w:r>
+      <w:r>
+        <w:t xml:space="preserve"> Kiveszi az aszteroida</w:t>
+      </w:r>
+      <w:r>
+        <w:t xml:space="preserve"> nonPlayers</w:t>
+      </w:r>
+      <w:r>
+        <w:t xml:space="preserve"> listájából az np</w:t>
+      </w:r>
+      <w:r>
+        <w:t xml:space="preserve"> </w:t>
+      </w:r>
+      <w:r>
+        <w:t>NonPlayert</w:t>
+      </w:r>
+      <w:r>
+        <w:t xml:space="preserve">. </w:t>
+      </w:r>
+      <w:r>
+        <w:t>(az előző tervhez képest az aszteroida nem controllableket tárol, hanem settlereket s NonPlayereket)</w:t>
+      </w:r>
+    </w:p>
+    <w:p>
+      <w:r>
+        <w:tab/>
+      </w:r>
+      <w:r>
+        <w:rPr>
+          <w:b/>
+        </w:rPr>
+        <w:t>s: string genUIString():</w:t>
+      </w:r>
+      <w:r>
+        <w:t xml:space="preserve"> </w:t>
+      </w:r>
+      <w:r>
+        <w:t xml:space="preserve">Generál egy stringet mely kiírja az aszteroida fontos tulajdonságait, ezt az UI osztály fogja felhasználni, hogy </w:t>
+      </w:r>
+      <w:r>
+        <w:t>k</w:t>
+      </w:r>
+      <w:r>
+        <w:t xml:space="preserve">ommunikáljon a játékossal. A kiírt tulajdonságok a következők: </w:t>
+      </w:r>
+      <w:r>
+        <w:t>id, kéreg vastagság, aszteroidában találhaó nyersanyag, aszteroidán található épületek, aszteroidán található en</w:t>
+      </w:r>
+      <w:r>
+        <w:t>titások, az aszteroida szomszédjainak id-je.</w:t>
+      </w:r>
+    </w:p>
+    <w:p/>
+    <w:p>
+      <w:pPr>
+        <w:rPr>
+          <w:b/>
+        </w:rPr>
+      </w:pPr>
+      <w:r>
+        <w:rPr>
+          <w:b/>
+        </w:rPr>
+        <w:t>Base:</w:t>
+      </w:r>
+    </w:p>
+    <w:p>
+      <w:pPr>
+        <w:rPr>
+          <w:b/>
+        </w:rPr>
+      </w:pPr>
+      <w:r>
+        <w:rPr>
+          <w:b/>
+        </w:rPr>
+        <w:t>Új függvények:</w:t>
+      </w:r>
+    </w:p>
+    <w:p>
+      <w:r>
+        <w:tab/>
+      </w:r>
+      <w:r>
+        <w:rPr>
+          <w:b/>
+        </w:rPr>
+        <w:t xml:space="preserve">s: string genUIString(): </w:t>
+      </w:r>
+      <w:r>
+        <w:t xml:space="preserve">Generál egy stringet mely kiírja </w:t>
+      </w:r>
+      <w:r>
+        <w:t>a bázis</w:t>
+      </w:r>
+      <w:r>
+        <w:t xml:space="preserve"> fontos tulajdonságait, ezt az UI osztály fogja felhasználni, hogy kommunikáljon a játékossal. A kiírt tulajdonságok a következők: id, </w:t>
+      </w:r>
+      <w:r>
+        <w:t>illetve az aszteroida id-je amin a bázis van.</w:t>
+      </w:r>
+    </w:p>
+    <w:p>
+      <w:r>
+        <w:tab/>
+      </w:r>
+      <w:r>
+        <w:rPr>
+          <w:b/>
+        </w:rPr>
+        <w:t>getNotifedAboutSunflare():</w:t>
+      </w:r>
+      <w:r>
+        <w:t xml:space="preserve"> Ez a függvény akkor hívódik </w:t>
+      </w:r>
+      <w:r>
+        <w:t>meg ha éppen napvihar történik, ez egy absztrakt függvény.</w:t>
+      </w:r>
+    </w:p>
+    <w:p/>
+    <w:p>
+      <w:pPr>
+        <w:rPr>
+          <w:b/>
+        </w:rPr>
+      </w:pPr>
+      <w:r>
+        <w:rPr>
+          <w:b/>
+        </w:rPr>
+        <w:t>Building:</w:t>
+      </w:r>
+    </w:p>
+    <w:p>
+      <w:pPr>
+        <w:rPr>
+          <w:b/>
+        </w:rPr>
+      </w:pPr>
+      <w:r>
+        <w:rPr>
+          <w:b/>
+        </w:rPr>
+        <w:t>Új függvények:</w:t>
+      </w:r>
+    </w:p>
+    <w:p>
+      <w:r>
+        <w:tab/>
+      </w:r>
+      <w:r>
+        <w:rPr>
+          <w:b/>
+        </w:rPr>
+        <w:t xml:space="preserve">s: string genUIString(): </w:t>
+      </w:r>
+      <w:r>
+        <w:t>Generál egy stringet mely kiírja a</w:t>
+      </w:r>
+      <w:r>
+        <w:t>z</w:t>
+      </w:r>
+      <w:r>
+        <w:t xml:space="preserve"> </w:t>
+      </w:r>
+      <w:r>
+        <w:t>épület</w:t>
+      </w:r>
+      <w:r>
+        <w:t xml:space="preserve"> fontos tulajdonságait, ezt az UI osztály fogja felhasználni, hogy k</w:t>
+      </w:r>
+      <w:r>
+        <w:t>ommunikáljon a játékossal.</w:t>
+      </w:r>
+      <w:r>
+        <w:t xml:space="preserve"> Ez egy absztrakt függvény a konkrét </w:t>
+      </w:r>
+      <w:r>
+        <w:t>stringekért</w:t>
+      </w:r>
+      <w:r>
+        <w:t xml:space="preserve"> az egyes épületek </w:t>
+      </w:r>
+      <w:r>
+        <w:t>felelnek</w:t>
+      </w:r>
+      <w:r>
+        <w:t>.</w:t>
+      </w:r>
+    </w:p>
+    <w:p>
+      <w:r>
+        <w:tab/>
+      </w:r>
+      <w:r>
+        <w:rPr>
+          <w:b/>
+        </w:rPr>
+        <w:t>getNotifedAboutSunflare():</w:t>
+      </w:r>
+      <w:r>
+        <w:t xml:space="preserve"> Ez a függvény akkor hívódik meg ha éppen napvihar történik</w:t>
+      </w:r>
+      <w:r>
+        <w:t>, a bázissal napviharkor nem történik semmi.</w:t>
+      </w:r>
+    </w:p>
+    <w:p/>
+    <w:p>
+      <w:pPr>
+        <w:rPr>
+          <w:b/>
+        </w:rPr>
+      </w:pPr>
+      <w:r>
+        <w:rPr>
+          <w:b/>
+        </w:rPr>
+        <w:t>Coal:</w:t>
+      </w:r>
+    </w:p>
+    <w:p>
+      <w:pPr>
+        <w:rPr>
+          <w:b/>
+        </w:rPr>
+      </w:pPr>
+      <w:r>
+        <w:rPr>
+          <w:b/>
+        </w:rPr>
+        <w:t>Új függv</w:t>
+      </w:r>
+      <w:r>
+        <w:rPr>
+          <w:b/>
+        </w:rPr>
+        <w:t>ények:</w:t>
+      </w:r>
+    </w:p>
+    <w:p>
+      <w:r>
+        <w:rPr>
+          <w:b/>
+        </w:rPr>
+        <w:tab/>
+        <w:t>s: string genUIString():</w:t>
+      </w:r>
+      <w:r>
+        <w:t xml:space="preserve"> Generál egy stringet mely kiírja </w:t>
+      </w:r>
+      <w:r>
+        <w:t>a szén</w:t>
+      </w:r>
+      <w:r>
+        <w:t xml:space="preserve"> fontos tulajdonságait, ezt az UI osztály fogja felhasználni, hogy kommunikáljon a játékossal. </w:t>
+      </w:r>
+      <w:r>
+        <w:t>A kiírt tulajdonságok: a szén neve, id-je illetve öregedési változója.</w:t>
+      </w:r>
+    </w:p>
+    <w:p/>
+    <w:p>
+      <w:pPr>
+        <w:rPr>
+          <w:b/>
+        </w:rPr>
+      </w:pPr>
+      <w:r>
+        <w:rPr>
+          <w:b/>
+        </w:rPr>
+        <w:t>Entity:</w:t>
+      </w:r>
+    </w:p>
+    <w:p>
+      <w:pPr>
+        <w:rPr>
+          <w:b/>
+        </w:rPr>
+      </w:pPr>
+      <w:r>
+        <w:rPr>
+          <w:b/>
+        </w:rPr>
+        <w:t>Új függvények:</w:t>
+      </w:r>
+    </w:p>
+    <w:p>
+      <w:r>
+        <w:rPr>
+          <w:b/>
+        </w:rPr>
+        <w:lastRenderedPageBreak/>
+        <w:tab/>
+        <w:t>s: string genUIString():</w:t>
+      </w:r>
+      <w:r>
+        <w:t xml:space="preserve"> Generál egy stringet mely kiírja az entitás fontos tulajdonságait, ezt az UI osztály fogja felhasználni, hogy kommunikáljon a játékossal. Ez egy absztrakt függvény a konkrét stringekért az egyes entitások felelnek.</w:t>
+      </w:r>
+    </w:p>
+    <w:p/>
+    <w:p>
+      <w:pPr>
+        <w:rPr>
+          <w:b/>
+        </w:rPr>
+      </w:pPr>
+      <w:r>
+        <w:rPr>
+          <w:b/>
+        </w:rPr>
+        <w:t>Game:</w:t>
+      </w:r>
+    </w:p>
+    <w:p>
+      <w:pPr>
+        <w:rPr>
+          <w:b/>
+        </w:rPr>
+      </w:pPr>
+      <w:r>
+        <w:rPr>
+          <w:b/>
+        </w:rPr>
+        <w:t>Új függvények:</w:t>
+      </w:r>
+    </w:p>
+    <w:p>
+      <w:r>
+        <w:rPr>
+          <w:b/>
+        </w:rPr>
+        <w:tab/>
+      </w:r>
+      <w:r>
+        <w:rPr>
+          <w:b/>
+        </w:rPr>
+        <w:t>removeControllable(c</w:t>
+      </w:r>
+      <w:r>
+        <w:rPr>
+          <w:b/>
+        </w:rPr>
+        <w:t xml:space="preserve">: </w:t>
+      </w:r>
+      <w:r>
+        <w:rPr>
+          <w:b/>
+        </w:rPr>
+        <w:t>Controllable</w:t>
+      </w:r>
+      <w:r>
+        <w:rPr>
+          <w:b/>
+        </w:rPr>
+        <w:t>)</w:t>
+      </w:r>
+      <w:r>
+        <w:rPr>
+          <w:b/>
+        </w:rPr>
+        <w:t>:</w:t>
+      </w:r>
+      <w:r>
+        <w:t xml:space="preserve"> Kiveszi a game </w:t>
+      </w:r>
+      <w:r>
+        <w:t>controllables</w:t>
+      </w:r>
+      <w:r>
+        <w:t xml:space="preserve"> listájából a </w:t>
+      </w:r>
+      <w:r>
+        <w:t>c</w:t>
+      </w:r>
+      <w:r>
+        <w:t xml:space="preserve"> </w:t>
+      </w:r>
+      <w:r>
+        <w:t>Controllablet</w:t>
+      </w:r>
+      <w:r>
+        <w:t>.</w:t>
+      </w:r>
+    </w:p>
+    <w:p>
+      <w:r>
+        <w:tab/>
+      </w:r>
+      <w:r>
+        <w:rPr>
+          <w:b/>
+        </w:rPr>
+        <w:t>removeSettler</w:t>
+      </w:r>
+      <w:r>
+        <w:rPr>
+          <w:b/>
+        </w:rPr>
+        <w:t>(</w:t>
+      </w:r>
+      <w:r>
+        <w:rPr>
+          <w:b/>
+        </w:rPr>
+        <w:t>s</w:t>
+      </w:r>
+      <w:r>
+        <w:rPr>
+          <w:b/>
+        </w:rPr>
+        <w:t>: Settler)</w:t>
+      </w:r>
+      <w:r>
+        <w:rPr>
+          <w:b/>
+        </w:rPr>
+        <w:t>:</w:t>
+      </w:r>
+      <w:r>
+        <w:t xml:space="preserve"> Kiveszi a game </w:t>
+      </w:r>
+      <w:r>
+        <w:t>settler</w:t>
+      </w:r>
+      <w:r>
+        <w:t>s l</w:t>
+      </w:r>
+      <w:r>
+        <w:t>istájából az s</w:t>
+      </w:r>
+      <w:r>
+        <w:t xml:space="preserve"> </w:t>
+      </w:r>
+      <w:r>
+        <w:t>S</w:t>
+      </w:r>
+      <w:r>
+        <w:t>ettlert</w:t>
+      </w:r>
+      <w:r>
+        <w:t>.</w:t>
+      </w:r>
+    </w:p>
+    <w:p>
+      <w:r>
+        <w:tab/>
+      </w:r>
+      <w:r>
+        <w:rPr>
+          <w:b/>
+        </w:rPr>
+        <w:t>addSettler(s: Settler)</w:t>
+      </w:r>
+      <w:r>
+        <w:rPr>
+          <w:b/>
+        </w:rPr>
+        <w:t>:</w:t>
+      </w:r>
+      <w:r>
+        <w:t xml:space="preserve"> Hozzáadja a</w:t>
+      </w:r>
+      <w:r>
+        <w:t xml:space="preserve"> game </w:t>
+      </w:r>
+      <w:r>
+        <w:t>settl</w:t>
+      </w:r>
+      <w:r>
+        <w:t>ers listájához az s settlert.</w:t>
+      </w:r>
+    </w:p>
+    <w:p>
+      <w:r>
+        <w:tab/>
+      </w:r>
+      <w:r>
+        <w:rPr>
+          <w:b/>
+        </w:rPr>
+        <w:t>addRobot(r: Robot)</w:t>
+      </w:r>
+      <w:r>
+        <w:rPr>
+          <w:b/>
+        </w:rPr>
+        <w:t>:</w:t>
+      </w:r>
+      <w:r>
+        <w:t xml:space="preserve"> </w:t>
+      </w:r>
+      <w:r>
+        <w:t>Hozzáadja a game</w:t>
+      </w:r>
+      <w:r>
+        <w:t xml:space="preserve"> r</w:t>
+      </w:r>
+      <w:r>
+        <w:t>obots listájához az r robotot.</w:t>
+      </w:r>
+    </w:p>
+    <w:p>
+      <w:r>
+        <w:tab/>
+      </w:r>
+      <w:r>
+        <w:rPr>
+          <w:b/>
+        </w:rPr>
+        <w:t>b</w:t>
+      </w:r>
+      <w:r>
+        <w:rPr>
+          <w:b/>
+        </w:rPr>
+        <w:t xml:space="preserve">: Boolean </w:t>
+      </w:r>
+      <w:r>
+        <w:rPr>
+          <w:b/>
+        </w:rPr>
+        <w:t>isGameLost():</w:t>
+      </w:r>
+      <w:r>
+        <w:t xml:space="preserve"> ez a függvény ellenőrzi, hogy veszített-e a játékos.</w:t>
+      </w:r>
+    </w:p>
+    <w:p>
+      <w:r>
+        <w:tab/>
+      </w:r>
+      <w:r>
+        <w:rPr>
+          <w:b/>
+        </w:rPr>
+        <w:t>gameLost()</w:t>
+      </w:r>
+      <w:r>
+        <w:rPr>
+          <w:b/>
+        </w:rPr>
+        <w:t>:</w:t>
+      </w:r>
+      <w:r>
+        <w:t xml:space="preserve"> </w:t>
+      </w:r>
+      <w:r>
+        <w:t>Ez a függvény elvégzi a játék elvesztésével kapcsolatos feladatokat. Pl a játékosnak üzenet kiírása, mindenféle listák elengedése.</w:t>
+      </w:r>
+    </w:p>
+    <w:p>
+      <w:r>
+        <w:tab/>
+      </w:r>
+      <w:r>
+        <w:rPr>
+          <w:b/>
+        </w:rPr>
+        <w:t>endTurn()</w:t>
+      </w:r>
+      <w:r>
+        <w:rPr>
+          <w:b/>
+        </w:rPr>
+        <w:t xml:space="preserve">: </w:t>
+      </w:r>
+      <w:r>
+        <w:t>Ez a függvény akkor hívódik amikor a játékos befejezi a körét, ilyenkor minden controllable onTurn() függvénye meghívódik, hogy minden controllable elvégezhesse a dolgát.</w:t>
+      </w:r>
+    </w:p>
+    <w:p/>
+    <w:p>
+      <w:pPr>
+        <w:rPr>
+          <w:b/>
+        </w:rPr>
+      </w:pPr>
+      <w:r>
+        <w:rPr>
+          <w:b/>
+        </w:rPr>
+        <w:t xml:space="preserve">Ice: </w:t>
+      </w:r>
+    </w:p>
+    <w:p>
+      <w:pPr>
+        <w:rPr>
+          <w:b/>
+        </w:rPr>
+      </w:pPr>
+      <w:r>
+        <w:rPr>
+          <w:b/>
+        </w:rPr>
+        <w:t>Új függvények:</w:t>
+      </w:r>
+    </w:p>
+    <w:p>
+      <w:r>
+        <w:rPr>
+          <w:b/>
+        </w:rPr>
+        <w:tab/>
+        <w:t>s: string genUIString():</w:t>
+      </w:r>
+      <w:r>
+        <w:t xml:space="preserve"> Generál egy stringet mely kiírja a jég fontos tulajdonságait, ezt az UI osztály fogja felhasználni, hogy kommunikáljon a játékossal. A kiírt tulajdonságok: a jég neve, id-je illetve öregedési változója.</w:t>
+      </w:r>
+    </w:p>
+    <w:p/>
+    <w:p>
+      <w:pPr>
+        <w:rPr>
+          <w:b/>
+        </w:rPr>
+      </w:pPr>
+      <w:r>
+        <w:rPr>
+          <w:b/>
+        </w:rPr>
+        <w:t>Inventory:</w:t>
+      </w:r>
+    </w:p>
+    <w:p>
+      <w:pPr>
+        <w:rPr>
+          <w:b/>
+        </w:rPr>
+      </w:pPr>
+      <w:r>
+        <w:rPr>
+          <w:b/>
+        </w:rPr>
+        <w:t>Új függvények:</w:t>
+      </w:r>
+    </w:p>
+    <w:p>
+      <w:r>
+        <w:rPr>
+          <w:b/>
+        </w:rPr>
+        <w:tab/>
+        <w:t>addMaterial(</w:t>
+      </w:r>
+      <w:r>
+        <w:rPr>
+          <w:b/>
+        </w:rPr>
+        <w:t>m: Material</w:t>
+      </w:r>
+      <w:r>
+        <w:rPr>
+          <w:b/>
+        </w:rPr>
+        <w:t>)</w:t>
+      </w:r>
+      <w:r>
+        <w:rPr>
+          <w:b/>
+        </w:rPr>
+        <w:t>:</w:t>
+      </w:r>
+      <w:r>
+        <w:t xml:space="preserve"> </w:t>
+      </w:r>
+      <w:r>
+        <w:t>Ez a függvény berak</w:t>
       </w:r>
       <w:r>
         <w:t>ja</w:t>
       </w:r>
       <w:r>
-        <w:t xml:space="preserve"> az aszteroida settler</w:t>
-      </w:r>
-      <w:r>
-        <w:t>s</w:t>
-      </w:r>
-      <w:r>
-        <w:t xml:space="preserve"> listájához </w:t>
-      </w:r>
-      <w:r>
-        <w:t>az s</w:t>
-      </w:r>
-      <w:r>
         <w:t xml:space="preserve"> </w:t>
       </w:r>
       <w:r>
+        <w:t>az m</w:t>
+      </w:r>
+      <w:r>
+        <w:t xml:space="preserve"> materialt az inventoryba. (Az eddigi tervekben a materialok inventorybe pakolását az adott materialok végezték.</w:t>
+      </w:r>
+      <w:r>
+        <w:t>)</w:t>
+      </w:r>
+    </w:p>
+    <w:p>
+      <w:r>
+        <w:tab/>
+      </w:r>
+      <w:r>
+        <w:rPr>
+          <w:b/>
+        </w:rPr>
+        <w:t xml:space="preserve">i: Inventory </w:t>
+      </w:r>
+      <w:r>
+        <w:rPr>
+          <w:b/>
+        </w:rPr>
+        <w:t>subtraction(i: Inventory)</w:t>
+      </w:r>
+      <w:r>
+        <w:rPr>
+          <w:b/>
+        </w:rPr>
+        <w:t>:</w:t>
+      </w:r>
+      <w:r>
+        <w:t xml:space="preserve"> Ez a függvény </w:t>
+      </w:r>
+      <w:r>
+        <w:t>az adptt</w:t>
+      </w:r>
+      <w:r>
+        <w:t xml:space="preserve"> inventoryból kivon egy másik inventoryt, illetve ha nem tudja teljesen kivonni a másik inventoryt, akkor kivon annyi nyersanyagot amennyit csak tud. Kivonás során a nyersanyagok eltűnnek az</w:t>
+      </w:r>
+      <w:r>
+        <w:t xml:space="preserve"> adott</w:t>
+      </w:r>
+      <w:r>
+        <w:t xml:space="preserve"> inventoryból. Visszatérni egy inventoryval fog, mely tartalmazza azokat a nyersanyagokat amelyeket nem tudott kivonni az első inventoryból.</w:t>
+      </w:r>
+      <w:r>
+        <w:t xml:space="preserve"> Ezt a függvényt bázis </w:t>
+      </w:r>
+      <w:r>
+        <w:t>építésekor</w:t>
+      </w:r>
+      <w:r>
+        <w:t xml:space="preserve"> használjuk fel rendesen, mikoris egy settlernek nem lehet elég nyersanyaga egy bázishoz, így több settler inventoryjából kell azokat eltűntetnünk.</w:t>
+      </w:r>
+    </w:p>
+    <w:p>
+      <w:r>
+        <w:tab/>
+      </w:r>
+      <w:r>
+        <w:rPr>
+          <w:b/>
+        </w:rPr>
+        <w:t>s: string genUIString()</w:t>
+      </w:r>
+      <w:r>
+        <w:rPr>
+          <w:b/>
+        </w:rPr>
+        <w:t>:</w:t>
+      </w:r>
+      <w:r>
+        <w:rPr>
+          <w:b/>
+        </w:rPr>
+        <w:t xml:space="preserve"> </w:t>
+      </w:r>
+      <w:r>
+        <w:t xml:space="preserve">Generál egy stringet mely kiírja az </w:t>
+      </w:r>
+      <w:r>
+        <w:t>I</w:t>
+      </w:r>
+      <w:r>
+        <w:t>nventory</w:t>
+      </w:r>
+      <w:r>
+        <w:t xml:space="preserve"> fontos tulajdonságait, ezt az UI osztály fogja felhasználni, hogy </w:t>
+      </w:r>
+      <w:r>
+        <w:t>k</w:t>
+      </w:r>
+      <w:r>
+        <w:t xml:space="preserve">ommunikáljon a játékossal. A kiírt tulajdonságok a következők: </w:t>
+      </w:r>
+      <w:r>
+        <w:t xml:space="preserve">az inventoryban található nyersanyagok, </w:t>
+      </w:r>
+      <w:r>
+        <w:t>illetve az egyes nyersanyagok öregedési szintje.</w:t>
+      </w:r>
+    </w:p>
+    <w:p/>
+    <w:p>
+      <w:pPr>
+        <w:rPr>
+          <w:b/>
+        </w:rPr>
+      </w:pPr>
+      <w:r>
+        <w:rPr>
+          <w:b/>
+        </w:rPr>
+        <w:t>Megváltozott függvények:</w:t>
+      </w:r>
+    </w:p>
+    <w:p>
+      <w:r>
+        <w:rPr>
+          <w:b/>
+        </w:rPr>
+        <w:tab/>
+      </w:r>
+      <w:r>
+        <w:rPr>
+          <w:b/>
+        </w:rPr>
+        <w:t xml:space="preserve">I: Inventory </w:t>
+      </w:r>
+      <w:r>
+        <w:rPr>
+          <w:b/>
+        </w:rPr>
+        <w:t>subS</w:t>
+      </w:r>
+      <w:r>
+        <w:rPr>
+          <w:b/>
+        </w:rPr>
+        <w:t>et</w:t>
+      </w:r>
+      <w:r>
+        <w:rPr>
+          <w:b/>
+        </w:rPr>
+        <w:t>(i: Inventory):</w:t>
+      </w:r>
+      <w:r>
+        <w:t xml:space="preserve"> </w:t>
+      </w:r>
+      <w:r>
+        <w:t>Ez a függvény megadja, hogy az adott inventoryból melyen nyersanyagok kellenének még ahhoz, hogy tartalmazza az i inventoryt. Ezt a függvényt bázis építésekor használjuk fel rendesen, mikoris egy settlernek nem lehet elég nyersanyaga egy bázishoz, így több settler inventoryjában kell azokat keresnünk.</w:t>
+      </w:r>
+    </w:p>
+    <w:p/>
+    <w:p>
+      <w:pPr>
+        <w:rPr>
+          <w:b/>
+        </w:rPr>
+      </w:pPr>
+      <w:r>
+        <w:rPr>
+          <w:b/>
+        </w:rPr>
+        <w:lastRenderedPageBreak/>
+        <w:t>I</w:t>
+      </w:r>
+      <w:r>
+        <w:rPr>
+          <w:b/>
+        </w:rPr>
+        <w:t>ron</w:t>
+      </w:r>
+      <w:r>
+        <w:rPr>
+          <w:b/>
+        </w:rPr>
+        <w:t>:</w:t>
+      </w:r>
+    </w:p>
+    <w:p>
+      <w:pPr>
+        <w:rPr>
+          <w:b/>
+        </w:rPr>
+      </w:pPr>
+      <w:r>
+        <w:rPr>
+          <w:b/>
+        </w:rPr>
+        <w:t>Új függvények:</w:t>
+      </w:r>
+    </w:p>
+    <w:p>
+      <w:r>
+        <w:rPr>
+          <w:b/>
+        </w:rPr>
+        <w:tab/>
+        <w:t>s: string genUIString():</w:t>
+      </w:r>
+      <w:r>
+        <w:t xml:space="preserve"> Generál egy stringet mely kiírja a vas fontos tulajdonságait, ezt az UI osztály fogja felhasználni, hogy kommunikáljon a játékossal. A kiírt tulajdonságok: a vas neve, id-je illetve öregedési változója.</w:t>
+      </w:r>
+    </w:p>
+    <w:p/>
+    <w:p>
+      <w:pPr>
+        <w:rPr>
+          <w:b/>
+        </w:rPr>
+      </w:pPr>
+      <w:r>
+        <w:rPr>
+          <w:b/>
+        </w:rPr>
+        <w:t>M</w:t>
+      </w:r>
+      <w:r>
+        <w:rPr>
+          <w:b/>
+        </w:rPr>
+        <w:t>aterial</w:t>
+      </w:r>
+      <w:r>
+        <w:rPr>
+          <w:b/>
+        </w:rPr>
+        <w:t>:</w:t>
+      </w:r>
+    </w:p>
+    <w:p>
+      <w:pPr>
+        <w:rPr>
+          <w:b/>
+        </w:rPr>
+      </w:pPr>
+      <w:r>
+        <w:rPr>
+          <w:b/>
+        </w:rPr>
+        <w:t>Új függvények:</w:t>
+      </w:r>
+    </w:p>
+    <w:p>
+      <w:r>
+        <w:rPr>
+          <w:b/>
+        </w:rPr>
+        <w:tab/>
+        <w:t>s: string genUIString():</w:t>
+      </w:r>
+      <w:r>
+        <w:t xml:space="preserve"> Generál egy stringet mely kiírja </w:t>
+      </w:r>
+      <w:r>
+        <w:t>a nyersanyag</w:t>
+      </w:r>
+      <w:r>
+        <w:t xml:space="preserve"> fontos tulajdonságait, ezt az UI osztály fogja felhasználni, hogy kommunikáljon a játékossal. Ez egy absztrakt függvény a konkrét stringekért az </w:t>
+      </w:r>
+      <w:r>
+        <w:t>egyes nyersanyagok</w:t>
+      </w:r>
+      <w:r>
+        <w:t xml:space="preserve"> felelnek.</w:t>
+      </w:r>
+    </w:p>
+    <w:p/>
+    <w:p>
+      <w:pPr>
+        <w:rPr>
+          <w:b/>
+        </w:rPr>
+      </w:pPr>
+      <w:r>
+        <w:rPr>
+          <w:b/>
+        </w:rPr>
+        <w:t>P</w:t>
+      </w:r>
+      <w:r>
+        <w:rPr>
+          <w:b/>
+        </w:rPr>
+        <w:t>lanet</w:t>
+      </w:r>
+      <w:r>
+        <w:rPr>
+          <w:b/>
+        </w:rPr>
+        <w:t>:</w:t>
+      </w:r>
+    </w:p>
+    <w:p>
+      <w:pPr>
+        <w:rPr>
+          <w:b/>
+        </w:rPr>
+      </w:pPr>
+      <w:r>
+        <w:rPr>
+          <w:b/>
+        </w:rPr>
+        <w:t>Új függvények:</w:t>
+      </w:r>
+    </w:p>
+    <w:p>
+      <w:r>
+        <w:rPr>
+          <w:b/>
+        </w:rPr>
+        <w:tab/>
+        <w:t>s: string genUIString():</w:t>
+      </w:r>
+      <w:r>
+        <w:t xml:space="preserve"> Generál egy stringet mely kiírja az</w:t>
+      </w:r>
+      <w:r>
+        <w:t xml:space="preserve"> égitest</w:t>
+      </w:r>
+      <w:r>
+        <w:t xml:space="preserve"> fontos tulajdonságait, ezt az UI osztály fogja felhasználni, hogy kommunikáljon a játékossal. Ez egy absztrakt függvény a konkrét stringekért az </w:t>
+      </w:r>
+      <w:r>
+        <w:t>egyes égitestek</w:t>
+      </w:r>
+      <w:r>
+        <w:t xml:space="preserve"> felelnek.</w:t>
+      </w:r>
+    </w:p>
+    <w:p/>
+    <w:p>
+      <w:pPr>
+        <w:rPr>
+          <w:b/>
+        </w:rPr>
+      </w:pPr>
+      <w:r>
+        <w:rPr>
+          <w:b/>
+        </w:rPr>
+        <w:t>Robot:</w:t>
+      </w:r>
+    </w:p>
+    <w:p>
+      <w:pPr>
+        <w:rPr>
+          <w:b/>
+        </w:rPr>
+      </w:pPr>
+      <w:r>
+        <w:rPr>
+          <w:b/>
+        </w:rPr>
+        <w:t>Új függvények:</w:t>
+      </w:r>
+    </w:p>
+    <w:p>
+      <w:r>
+        <w:rPr>
+          <w:b/>
+        </w:rPr>
+        <w:tab/>
+        <w:t>s: string genUIString():</w:t>
+      </w:r>
+      <w:r>
+        <w:t xml:space="preserve"> Generál egy stringet mely kiírja a </w:t>
+      </w:r>
+      <w:r>
+        <w:t>robo</w:t>
+      </w:r>
+      <w:r>
+        <w:t xml:space="preserve">t fontos tulajdonságait, ezt az UI osztály fogja felhasználni, hogy kommunikáljon a játékossal. </w:t>
+      </w:r>
+      <w:r>
+        <w:t>A kiírt tulajdonságok: a robot id-je illetve az aszteroidája.</w:t>
+      </w:r>
+    </w:p>
+    <w:p/>
+    <w:p>
+      <w:pPr>
+        <w:rPr>
+          <w:b/>
+        </w:rPr>
+      </w:pPr>
+      <w:r>
+        <w:rPr>
+          <w:b/>
+        </w:rPr>
         <w:t>S</w:t>
       </w:r>
       <w:r>
-        <w:t xml:space="preserve">ettlert. </w:t>
-      </w:r>
-      <w:r>
-        <w:t>(az előző tervhez képest az aszteroida nem controllableket tárol, hanem settlereket s NonPlayereket)</w:t>
-      </w:r>
-    </w:p>
-    <w:p>
-      <w:r>
-        <w:tab/>
-        <w:t>add</w:t>
-      </w:r>
-      <w:r>
-        <w:t>NonPlayer</w:t>
-      </w:r>
-      <w:r>
-        <w:t>(</w:t>
-      </w:r>
-      <w:r>
-        <w:t>NonPlayer</w:t>
-      </w:r>
-      <w:r>
-        <w:t xml:space="preserve">: </w:t>
-      </w:r>
-      <w:r>
-        <w:t>np</w:t>
-      </w:r>
-      <w:r>
-        <w:t>): Hozzáad</w:t>
-      </w:r>
-      <w:r>
-        <w:t>ja</w:t>
-      </w:r>
-      <w:r>
-        <w:t xml:space="preserve"> az aszteroida </w:t>
-      </w:r>
-      <w:r>
-        <w:t>nonPlayers</w:t>
-      </w:r>
-      <w:r>
-        <w:t xml:space="preserve"> listájához az np NonPlayert</w:t>
-      </w:r>
-      <w:r>
-        <w:t xml:space="preserve">. (az előző tervhez képest az aszteroida nem controllableket tárol, hanem settlereket s </w:t>
-      </w:r>
-      <w:r>
-        <w:t>NonPlayereket</w:t>
-      </w:r>
-      <w:r>
+        <w:rPr>
+          <w:b/>
+        </w:rPr>
+        <w:t>ettler</w:t>
+      </w:r>
+      <w:r>
+        <w:rPr>
+          <w:b/>
+        </w:rPr>
+        <w:t>:</w:t>
+      </w:r>
+    </w:p>
+    <w:p>
+      <w:pPr>
+        <w:rPr>
+          <w:b/>
+        </w:rPr>
+      </w:pPr>
+      <w:r>
+        <w:rPr>
+          <w:b/>
+        </w:rPr>
+        <w:t>Új függvények:</w:t>
+      </w:r>
+    </w:p>
+    <w:p>
+      <w:r>
+        <w:rPr>
+          <w:b/>
+        </w:rPr>
+        <w:tab/>
+      </w:r>
+      <w:r>
+        <w:rPr>
+          <w:b/>
+        </w:rPr>
+        <w:t>getNotifedAboutSunflare():</w:t>
+      </w:r>
+      <w:r>
+        <w:t>Ez a függvény akkor hívódik meg ha éppen napvihar történik, ilyenkor a telepes meghal.</w:t>
+      </w:r>
+    </w:p>
+    <w:p>
+      <w:r>
+        <w:tab/>
+      </w:r>
+      <w:r>
+        <w:rPr>
+          <w:b/>
+        </w:rPr>
+        <w:t xml:space="preserve">s: string genUIString(): </w:t>
+      </w:r>
+      <w:r>
+        <w:t>Generál egy stringet mely kiírja a</w:t>
+      </w:r>
+      <w:r>
+        <w:t xml:space="preserve"> telepes</w:t>
+      </w:r>
+      <w:r>
+        <w:t xml:space="preserve"> fontos tulajdonságait, ezt az UI osztály fogja felhasználni, hogy kommunikáljon a játékossal. </w:t>
+      </w:r>
+      <w:r>
+        <w:t xml:space="preserve">A kiírt tlajdonságok: id, inventoryban található StarGate-k id-jei, az inventoryban található nyersanyagok </w:t>
+      </w:r>
+      <w:r>
+        <w:t xml:space="preserve">nevei, </w:t>
+      </w:r>
+      <w:r>
+        <w:t>id-jei s öregségei, illetve az aszteroida id-je s annak szomszédainak id-je.</w:t>
+      </w:r>
+    </w:p>
+    <w:p/>
+    <w:p>
+      <w:pPr>
+        <w:rPr>
+          <w:b/>
+        </w:rPr>
+      </w:pPr>
+      <w:r>
+        <w:rPr>
+          <w:b/>
+        </w:rPr>
+        <w:t>StarGate:</w:t>
+      </w:r>
+      <w:r>
+        <w:rPr>
+          <w:b/>
+        </w:rPr>
+        <w:t xml:space="preserve"> </w:t>
+      </w:r>
+    </w:p>
+    <w:p>
+      <w:pPr>
+        <w:rPr>
+          <w:b/>
+        </w:rPr>
+      </w:pPr>
+      <w:r>
+        <w:rPr>
+          <w:b/>
+        </w:rPr>
+        <w:t>Új függvények:</w:t>
+      </w:r>
+    </w:p>
+    <w:p>
+      <w:r>
+        <w:rPr>
+          <w:b/>
+        </w:rPr>
+        <w:tab/>
+        <w:t>move(</w:t>
+      </w:r>
+      <w:r>
+        <w:rPr>
+          <w:b/>
+        </w:rPr>
+        <w:t>destination: Asteroid</w:t>
+      </w:r>
+      <w:r>
+        <w:rPr>
+          <w:b/>
+        </w:rPr>
         <w:t>)</w:t>
       </w:r>
-    </w:p>
-    <w:p>
-      <w:r>
-        <w:tab/>
-        <w:t>removeSettler</w:t>
-      </w:r>
-      <w:r>
-        <w:t>(Settler: s): Kivesz</w:t>
-      </w:r>
-      <w:r>
-        <w:t>i</w:t>
-      </w:r>
-      <w:r>
-        <w:t xml:space="preserve"> az </w:t>
-      </w:r>
-      <w:r>
-        <w:t>aszteroida settlers listájából az s</w:t>
-      </w:r>
-      <w:r>
-        <w:t xml:space="preserve"> S</w:t>
-      </w:r>
-      <w:r>
-        <w:t>ettlert</w:t>
-      </w:r>
-      <w:r>
-        <w:t xml:space="preserve">. </w:t>
-      </w:r>
-      <w:r>
-        <w:t>(az előző tervhez képest az aszteroida nem controllableket tárol, hanem settlereket s NonPlayereket)</w:t>
-      </w:r>
-    </w:p>
-    <w:p>
-      <w:r>
-        <w:tab/>
-        <w:t>remove</w:t>
-      </w:r>
-      <w:r>
-        <w:t>NonPlayer</w:t>
-      </w:r>
-      <w:r>
-        <w:t>(</w:t>
-      </w:r>
-      <w:r>
-        <w:t>NonPlayer: np</w:t>
-      </w:r>
-      <w:r>
-        <w:t>): Kiveszi az aszteroida</w:t>
-      </w:r>
-      <w:r>
-        <w:t xml:space="preserve"> nonPlayers</w:t>
-      </w:r>
-      <w:r>
-        <w:t xml:space="preserve"> listájából az np</w:t>
+      <w:r>
+        <w:rPr>
+          <w:b/>
+        </w:rPr>
+        <w:t>:</w:t>
       </w:r>
       <w:r>
         <w:t xml:space="preserve"> </w:t>
       </w:r>
       <w:r>
-        <w:t>NonPlayert</w:t>
-      </w:r>
-      <w:r>
-        <w:t xml:space="preserve">. </w:t>
-      </w:r>
-      <w:r>
-        <w:t>(az előző tervhez képest az aszteroida nem controllableket tárol, hanem settlereket s NonPlayereket)</w:t>
-      </w:r>
-    </w:p>
-    <w:p>
-      <w:r>
-        <w:tab/>
-        <w:t xml:space="preserve">s: string genUIString(): </w:t>
-      </w:r>
-      <w:r>
-        <w:t xml:space="preserve">Generál egy stringet mely kiírja az aszteroida fontos tulajdonságait, ezt az UI osztály fogja felhasználni, hogy </w:t>
-      </w:r>
-      <w:r>
-        <w:t>k</w:t>
-      </w:r>
-      <w:r>
-        <w:t xml:space="preserve">ommunikáljon a játékossal. A kiírt tulajdonságok a következők: </w:t>
-      </w:r>
-      <w:r>
-        <w:t>id, kéreg vastagság, aszteroidában találhaó nyersanyag, aszteroidán található épületek, aszteroidán található en</w:t>
-      </w:r>
-      <w:r>
-        <w:t>titások, az aszteroida szomszédjainak id-je.</w:t>
+        <w:t>Ez a függvény mozgatja a teleportkaput az aszteroidájáról aszteroidáról a destination aszteroidára s ennek következményeit kezeli, mint például a megfelelő aszteroidának elveszi bizonyos szomszédait, illetve a másikhoz hozzáad bizonyos szomszédokat.</w:t>
+      </w:r>
+    </w:p>
+    <w:p>
+      <w:r>
+        <w:tab/>
+      </w:r>
+      <w:r>
+        <w:rPr>
+          <w:b/>
+        </w:rPr>
+        <w:t>onTurn()</w:t>
+      </w:r>
+      <w:r>
+        <w:rPr>
+          <w:b/>
+        </w:rPr>
+        <w:t>:</w:t>
+      </w:r>
+      <w:r>
+        <w:t xml:space="preserve"> Ez a függvény a teleportkapu körben elvégzendő feladatait végzi el. Ha a teleportkaput napvihar éri, akkor minden körben egy random szomszádos aszteroidára mozog át.</w:t>
+      </w:r>
+    </w:p>
+    <w:p>
+      <w:r>
+        <w:tab/>
+      </w:r>
+      <w:r>
+        <w:rPr>
+          <w:b/>
+        </w:rPr>
+        <w:t>getNotifedAboutSunflare():</w:t>
+      </w:r>
+      <w:r>
+        <w:t xml:space="preserve"> Ez a függvény akkor hívódik meg ha éppen napvihar történik, beállítja a wasInSunFlare flaget igazra, innentő</w:t>
+      </w:r>
+      <w:r>
+        <w:t>l a teleportkapu elkezd mozogni.</w:t>
+      </w:r>
+    </w:p>
+    <w:p>
+      <w:r>
+        <w:tab/>
+      </w:r>
+      <w:r>
+        <w:rPr>
+          <w:b/>
+        </w:rPr>
+        <w:t>s: string genUIString():</w:t>
+      </w:r>
+      <w:r>
+        <w:t xml:space="preserve"> Gene</w:t>
+      </w:r>
+      <w:r>
+        <w:t xml:space="preserve">rál egy stringet mely kiírja a StarGate </w:t>
+      </w:r>
+      <w:r>
+        <w:t xml:space="preserve">fontos tulajdonságait, ezt az UI osztály fogja felhasználni, hogy kommunikáljon a játékossal. A kiírt </w:t>
+      </w:r>
+      <w:r>
+        <w:lastRenderedPageBreak/>
+        <w:t xml:space="preserve">tulajdonságok a következők: </w:t>
+      </w:r>
+      <w:r>
+        <w:t>az id, a szomszédos StarSate id-je, sa szomszédos StarGate aszteroidájának id-je.</w:t>
       </w:r>
     </w:p>
     <w:p/>
     <w:p>
-      <w:r>
-        <w:t>B</w:t>
-      </w:r>
-      <w:r>
-        <w:t>ase</w:t>
-      </w:r>
-      <w:r>
+      <w:pPr>
+        <w:rPr>
+          <w:b/>
+        </w:rPr>
+      </w:pPr>
+      <w:r>
+        <w:rPr>
+          <w:b/>
+        </w:rPr>
+        <w:t xml:space="preserve">Sun: </w:t>
+      </w:r>
+    </w:p>
+    <w:p>
+      <w:pPr>
+        <w:rPr>
+          <w:b/>
+        </w:rPr>
+      </w:pPr>
+      <w:r>
+        <w:rPr>
+          <w:b/>
+        </w:rPr>
+        <w:t>Megváltozott függvények:</w:t>
+      </w:r>
+    </w:p>
+    <w:p>
+      <w:r>
+        <w:rPr>
+          <w:b/>
+        </w:rPr>
+        <w:tab/>
+        <w:t>sunFlare():</w:t>
+      </w:r>
+      <w:r>
+        <w:t xml:space="preserve"> Ez a függvény minden a naphoz tartozó s napközelben lévő aszteroidának szól, hogy napkitörés történik.</w:t>
+      </w:r>
+    </w:p>
+    <w:p/>
+    <w:p>
+      <w:pPr>
+        <w:rPr>
+          <w:b/>
+        </w:rPr>
+      </w:pPr>
+      <w:r>
+        <w:rPr>
+          <w:b/>
+        </w:rPr>
+        <w:t>Uran:</w:t>
+      </w:r>
+    </w:p>
+    <w:p>
+      <w:pPr>
+        <w:rPr>
+          <w:b/>
+        </w:rPr>
+      </w:pPr>
+      <w:r>
+        <w:rPr>
+          <w:b/>
+        </w:rPr>
+        <w:t>Új függvények:</w:t>
+      </w:r>
+    </w:p>
+    <w:p>
+      <w:r>
+        <w:rPr>
+          <w:b/>
+        </w:rPr>
+        <w:tab/>
+        <w:t>s: string genUIString():</w:t>
+      </w:r>
+      <w:r>
+        <w:t xml:space="preserve"> Generál egy stringet mely kiírja a</w:t>
+      </w:r>
+      <w:r>
+        <w:t>z urán</w:t>
+      </w:r>
+      <w:r>
+        <w:t xml:space="preserve"> fontos tulajdonságait, ezt az UI osztály fogja felhasználni, hogy kommunikáljon a játékossal. A kiírt tulajdonságok: a</w:t>
+      </w:r>
+      <w:r>
+        <w:t>z urán</w:t>
+      </w:r>
+      <w:r>
+        <w:t xml:space="preserve"> neve, id-je illetve öregedési változója.</w:t>
+      </w:r>
+    </w:p>
+    <w:p/>
+    <w:p>
+      <w:r>
+        <w:t xml:space="preserve">Az alábbiakban az előző tervhez képest új interfaceket s osztályokat soroljuk fel: </w:t>
+      </w:r>
+    </w:p>
+    <w:p>
+      <w:r>
+        <w:t>Interfacek:</w:t>
+      </w:r>
+    </w:p>
+    <w:p/>
+    <w:p>
+      <w:r>
+        <w:rPr>
+          <w:b/>
+        </w:rPr>
+        <w:t>D</w:t>
+      </w:r>
+      <w:r>
+        <w:rPr>
+          <w:b/>
+        </w:rPr>
+        <w:t>rilling</w:t>
+      </w:r>
+      <w:r>
+        <w:rPr>
+          <w:b/>
+        </w:rPr>
         <w:t>:</w:t>
       </w:r>
-    </w:p>
-    <w:p>
-      <w:r>
-        <w:t>Új függvények:</w:t>
-      </w:r>
-    </w:p>
-    <w:p>
-      <w:r>
-        <w:tab/>
-      </w:r>
-      <w:r>
-        <w:t xml:space="preserve">s: string genUIString(): Generál egy stringet mely kiírja </w:t>
-      </w:r>
-      <w:r>
-        <w:t>a bázis</w:t>
-      </w:r>
-      <w:r>
-        <w:t xml:space="preserve"> fontos tulajdonságait, ezt az UI osztály fogja felhasználni, hogy kommunikáljon a játékossal. A kiírt tulajdonságok a következők: id, </w:t>
-      </w:r>
-      <w:r>
-        <w:t>illetve az aszteroida id-je amin a bázis van.</w:t>
+      <w:r>
+        <w:t xml:space="preserve"> Ezt az interfacet olyan dolgok valósítják meg melyek képesek aszteroida felületét fúrni, benne egyetlen absztrakt drill() függvény található.</w:t>
       </w:r>
     </w:p>
     <w:p/>
     <w:p>
       <w:r>
-        <w:t>B</w:t>
-      </w:r>
-      <w:r>
-        <w:t>uilding</w:t>
-      </w:r>
-      <w:r>
+        <w:rPr>
+          <w:b/>
+        </w:rPr>
+        <w:t>M</w:t>
+      </w:r>
+      <w:r>
+        <w:rPr>
+          <w:b/>
+        </w:rPr>
+        <w:t>ining</w:t>
+      </w:r>
+      <w:r>
+        <w:rPr>
+          <w:b/>
+        </w:rPr>
         <w:t>:</w:t>
       </w:r>
-    </w:p>
-    <w:p>
-      <w:r>
-        <w:t>Új függvények:</w:t>
-      </w:r>
-    </w:p>
-    <w:p>
-      <w:r>
-        <w:tab/>
-        <w:t>s: string genUIString(): Generál egy stringet mely kiírja a</w:t>
+      <w:r>
+        <w:t xml:space="preserve"> Ezt az interfacet olyan dolgok valósítják meg melyek </w:t>
+      </w:r>
+      <w:r>
+        <w:t>képesek aszteroidából bányászni, benne egyetlen absztakt mine() függvény található.</w:t>
+      </w:r>
+    </w:p>
+    <w:p/>
+    <w:p>
+      <w:r>
+        <w:rPr>
+          <w:b/>
+        </w:rPr>
+        <w:t>Moving:</w:t>
+      </w:r>
+      <w:r>
+        <w:t xml:space="preserve"> Ezt az interfacet olyan dolgok valósítják meg melyek egy aszteroidáról egy másik aszteroidára képesek átmozogni, benne egyetlen absztrakt move() függvény található.</w:t>
+      </w:r>
+    </w:p>
+    <w:p/>
+    <w:p>
+      <w:r>
+        <w:rPr>
+          <w:b/>
+        </w:rPr>
+        <w:t>ReactsToSunflare:</w:t>
+      </w:r>
+      <w:r>
+        <w:t xml:space="preserve"> Ezt az interfacet olyan dolgok valósítják meg melyek reagálnak napviharra, benn egyetlen absztrakt getNotifiedAboutSunflare() függvény található.</w:t>
+      </w:r>
+    </w:p>
+    <w:p/>
+    <w:p>
+      <w:pPr>
+        <w:rPr>
+          <w:b/>
+        </w:rPr>
+      </w:pPr>
+      <w:r>
+        <w:rPr>
+          <w:b/>
+        </w:rPr>
+        <w:t>Osztályok:</w:t>
+      </w:r>
+    </w:p>
+    <w:p>
+      <w:r>
+        <w:rPr>
+          <w:b/>
+        </w:rPr>
+        <w:t>Printable:</w:t>
+      </w:r>
+      <w:r>
+        <w:t xml:space="preserve"> Ez az osztály egy absztrakt ősosztály mely azért felel, hogy minden dolognak a játékban melynek külön id-re van szüksége megkapja azt s az egyedi legyen, illetve hogy azok az osztályok melyek ebből szátmaznak le tudjanak generálni egy Stringet amit az UI ki tud majd írni.</w:t>
+      </w:r>
+    </w:p>
+    <w:p>
+      <w:pPr>
+        <w:rPr>
+          <w:b/>
+        </w:rPr>
+      </w:pPr>
+      <w:r>
+        <w:rPr>
+          <w:b/>
+        </w:rPr>
+        <w:t>Függvények:</w:t>
+      </w:r>
+    </w:p>
+    <w:p>
+      <w:r>
+        <w:tab/>
+      </w:r>
+      <w:r>
+        <w:rPr>
+          <w:b/>
+        </w:rPr>
+        <w:t>s: string genUIString():</w:t>
+      </w:r>
+      <w:r>
+        <w:t xml:space="preserve"> Generál egy stringet mely kiírja a</w:t>
       </w:r>
       <w:r>
         <w:t>z</w:t>
@@ -252,857 +1737,80 @@
         <w:t xml:space="preserve"> </w:t>
       </w:r>
       <w:r>
-        <w:t>épület</w:t>
-      </w:r>
-      <w:r>
-        <w:t xml:space="preserve"> fontos tulajdonságait, ezt az UI osztály fogja felhasználni, hogy k</w:t>
-      </w:r>
-      <w:r>
-        <w:t>ommunikáljon a játékossal.</w:t>
-      </w:r>
-      <w:r>
-        <w:t xml:space="preserve"> Ez egy absztrakt függvény a konkrét </w:t>
-      </w:r>
-      <w:r>
-        <w:t>stringekért</w:t>
-      </w:r>
-      <w:r>
-        <w:t xml:space="preserve"> az egyes épületek </w:t>
-      </w:r>
-      <w:r>
-        <w:t>felelnek</w:t>
-      </w:r>
-      <w:r>
-        <w:t>.</w:t>
+        <w:t>adott prontable objektum</w:t>
+      </w:r>
+      <w:r>
+        <w:t xml:space="preserve"> fontos tulajdonságait, ezt az UI osztály fogja felhasználni, hogy kommunikáljon a játékossal. </w:t>
+      </w:r>
+      <w:r>
+        <w:t>Ez egy absztrakt függvény a konkrét stringekért az egyes printable objektumok felelnek.</w:t>
       </w:r>
     </w:p>
     <w:p/>
     <w:p>
       <w:r>
-        <w:t>C</w:t>
-      </w:r>
-      <w:r>
-        <w:t>oal</w:t>
-      </w:r>
-      <w:r>
+        <w:rPr>
+          <w:b/>
+        </w:rPr>
+        <w:t>UI</w:t>
+      </w:r>
+      <w:r>
+        <w:rPr>
+          <w:b/>
+        </w:rPr>
         <w:t>:</w:t>
       </w:r>
-    </w:p>
-    <w:p>
-      <w:r>
-        <w:t>Új függv</w:t>
-      </w:r>
-      <w:r>
-        <w:t>ények:</w:t>
-      </w:r>
-    </w:p>
-    <w:p>
-      <w:r>
-        <w:tab/>
-      </w:r>
-      <w:r>
-        <w:t xml:space="preserve">s: string genUIString(): Generál egy stringet mely kiírja </w:t>
-      </w:r>
-      <w:r>
-        <w:t>a szén</w:t>
-      </w:r>
-      <w:r>
-        <w:t xml:space="preserve"> fontos tulajdonságait, ezt az UI osztály fogja felhasználni, hogy kommunikáljon a játékossal. </w:t>
-      </w:r>
-      <w:r>
-        <w:t>A kiírt tulajdonságok: a szén neve, id-je illetve öregedési változója.</w:t>
-      </w:r>
-    </w:p>
-    <w:p/>
-    <w:p>
-      <w:r>
-        <w:t>Entity:</w:t>
-      </w:r>
-    </w:p>
-    <w:p>
-      <w:r>
-        <w:t>Új függvények:</w:t>
-      </w:r>
-    </w:p>
-    <w:p>
-      <w:r>
-        <w:tab/>
-        <w:t xml:space="preserve">s: string genUIString(): Generál egy stringet mely kiírja az </w:t>
-      </w:r>
-      <w:r>
-        <w:t>entitás</w:t>
-      </w:r>
-      <w:r>
-        <w:t xml:space="preserve"> fontos tulajdonságait, ezt az UI osztály fogja felhasználni, hogy kommunikáljon a játékossal. Ez egy absztrakt függvény a konkrét stringekért az egyes </w:t>
-      </w:r>
-      <w:r>
-        <w:t>entitások</w:t>
-      </w:r>
-      <w:r>
-        <w:t xml:space="preserve"> felelnek.</w:t>
-      </w:r>
-    </w:p>
-    <w:p/>
-    <w:p>
-      <w:r>
-        <w:t>Game:</w:t>
-      </w:r>
-    </w:p>
-    <w:p>
-      <w:r>
-        <w:lastRenderedPageBreak/>
-        <w:t>Új függvények:</w:t>
-      </w:r>
-    </w:p>
-    <w:p>
-      <w:r>
-        <w:tab/>
-      </w:r>
-      <w:r>
-        <w:t>removeControllable(c</w:t>
-      </w:r>
-      <w:r>
-        <w:t xml:space="preserve">: </w:t>
-      </w:r>
-      <w:r>
-        <w:t>Controllable</w:t>
-      </w:r>
-      <w:r>
-        <w:t>)</w:t>
-      </w:r>
-      <w:r>
-        <w:t xml:space="preserve">: Kiveszi a game </w:t>
-      </w:r>
-      <w:r>
-        <w:t>controllables</w:t>
-      </w:r>
-      <w:r>
-        <w:t xml:space="preserve"> listájából a </w:t>
-      </w:r>
-      <w:r>
-        <w:t>c</w:t>
+      <w:r>
+        <w:t xml:space="preserve"> Ez az ostály a játékos s a játék között kommunikál, ez az osztály írja ki a játék üzeneteit illetve ez az osztály dolgozza fel a játékos parancsait.</w:t>
+      </w:r>
+    </w:p>
+    <w:p>
+      <w:pPr>
+        <w:rPr>
+          <w:b/>
+        </w:rPr>
+      </w:pPr>
+      <w:r>
+        <w:rPr>
+          <w:b/>
+        </w:rPr>
+        <w:t>Függvények:</w:t>
+      </w:r>
+    </w:p>
+    <w:p>
+      <w:r>
+        <w:rPr>
+          <w:b/>
+        </w:rPr>
+        <w:tab/>
+      </w:r>
+      <w:r>
+        <w:rPr>
+          <w:b/>
+        </w:rPr>
+        <w:t>displayMessage(s: String):</w:t>
+      </w:r>
+      <w:r>
+        <w:t xml:space="preserve"> Ez a függvény kiírja az s Stringben található üzenetet a képernyőre.</w:t>
+      </w:r>
+    </w:p>
+    <w:p>
+      <w:r>
+        <w:tab/>
+      </w:r>
+      <w:bookmarkStart w:id="0" w:name="_GoBack"/>
+      <w:r>
+        <w:rPr>
+          <w:b/>
+        </w:rPr>
+        <w:t>execute(s: String):</w:t>
       </w:r>
       <w:r>
         <w:t xml:space="preserve"> </w:t>
       </w:r>
-      <w:r>
-        <w:t>Controllablet</w:t>
-      </w:r>
-      <w:r>
-        <w:t>.</w:t>
-      </w:r>
-    </w:p>
-    <w:p>
-      <w:r>
-        <w:tab/>
-      </w:r>
-      <w:r>
-        <w:t>removeSettler</w:t>
-      </w:r>
-      <w:r>
-        <w:t>(</w:t>
-      </w:r>
-      <w:r>
-        <w:t>s</w:t>
-      </w:r>
-      <w:r>
-        <w:t>: Settler)</w:t>
-      </w:r>
-      <w:r>
-        <w:t xml:space="preserve">: Kiveszi a game </w:t>
-      </w:r>
-      <w:r>
-        <w:t>settler</w:t>
-      </w:r>
-      <w:r>
-        <w:t>s l</w:t>
-      </w:r>
-      <w:r>
-        <w:t>istájából az s</w:t>
-      </w:r>
-      <w:r>
-        <w:t xml:space="preserve"> </w:t>
-      </w:r>
-      <w:r>
-        <w:t>S</w:t>
-      </w:r>
-      <w:r>
-        <w:t>ettlert</w:t>
-      </w:r>
-      <w:r>
-        <w:t>.</w:t>
-      </w:r>
-    </w:p>
-    <w:p>
-      <w:r>
-        <w:tab/>
-        <w:t>addSettler(s: Settler)</w:t>
-      </w:r>
-      <w:r>
-        <w:t>: Hozzáadja a</w:t>
-      </w:r>
-      <w:r>
-        <w:t xml:space="preserve"> game </w:t>
-      </w:r>
-      <w:r>
-        <w:t>settl</w:t>
-      </w:r>
-      <w:r>
-        <w:t>ers listájához az s settlert.</w:t>
-      </w:r>
-    </w:p>
-    <w:p>
-      <w:r>
-        <w:tab/>
-        <w:t>addRobot(r: Robot)</w:t>
-      </w:r>
-      <w:r>
-        <w:t xml:space="preserve">: </w:t>
-      </w:r>
-      <w:r>
-        <w:t>Hozzáadja a game</w:t>
-      </w:r>
-      <w:r>
-        <w:t xml:space="preserve"> r</w:t>
-      </w:r>
-      <w:r>
-        <w:t>obots listájához az r robotot.</w:t>
-      </w:r>
-    </w:p>
-    <w:p>
-      <w:r>
-        <w:tab/>
-      </w:r>
-      <w:r>
-        <w:t>b</w:t>
-      </w:r>
-      <w:r>
-        <w:t xml:space="preserve">: Boolean </w:t>
-      </w:r>
-      <w:r>
-        <w:t>isGameLost(): ez a függvény ellenőrzi, hogy veszített-e a játékos.</w:t>
-      </w:r>
-    </w:p>
-    <w:p>
-      <w:r>
-        <w:tab/>
-        <w:t>gameLost()</w:t>
-      </w:r>
-      <w:r>
-        <w:t xml:space="preserve">: </w:t>
-      </w:r>
-      <w:r>
-        <w:t>Ez a függvény elvégzi a játék elvesztésével kapcsolatos feladatokat. Pl a játékosnak üzenet kiírása, mindenféle listák elengedése.</w:t>
-      </w:r>
-    </w:p>
-    <w:p>
-      <w:r>
-        <w:tab/>
-        <w:t>endTurn()</w:t>
-      </w:r>
-      <w:r>
-        <w:t>: Ez a függvény akkor hívódik amikor a játékos befejezi a körét, ilyenkor minden controllable onTurn() függvénye meghívódik, hogy minden controllable elvégezhesse a dolgát.</w:t>
-      </w:r>
-    </w:p>
-    <w:p/>
-    <w:p>
-      <w:r>
-        <w:t>I</w:t>
-      </w:r>
-      <w:r>
-        <w:t>ce</w:t>
-      </w:r>
-      <w:r>
-        <w:t xml:space="preserve">: </w:t>
-      </w:r>
-    </w:p>
-    <w:p>
-      <w:r>
-        <w:t>Új függvények:</w:t>
-      </w:r>
-    </w:p>
-    <w:p>
-      <w:r>
-        <w:tab/>
-        <w:t xml:space="preserve">s: string genUIString(): Generál egy stringet mely kiírja a </w:t>
-      </w:r>
-      <w:r>
-        <w:t>jég</w:t>
-      </w:r>
-      <w:r>
-        <w:t xml:space="preserve"> fontos tulajdonságait, ezt az UI osztály fogja felhasználni, hogy kommunikáljon a játékossal. A kiírt tulajdonságok: a </w:t>
-      </w:r>
-      <w:r>
-        <w:t>jég</w:t>
-      </w:r>
-      <w:r>
-        <w:t xml:space="preserve"> neve, id-je illetve öregedési változója.</w:t>
-      </w:r>
-    </w:p>
-    <w:p/>
-    <w:p>
-      <w:r>
-        <w:t>Inventory:</w:t>
-      </w:r>
-    </w:p>
-    <w:p>
-      <w:r>
-        <w:t>Új függvények:</w:t>
-      </w:r>
-    </w:p>
-    <w:p>
-      <w:r>
-        <w:tab/>
-        <w:t>addMaterial(</w:t>
-      </w:r>
-      <w:r>
-        <w:t>m: Material</w:t>
-      </w:r>
-      <w:r>
-        <w:t>)</w:t>
-      </w:r>
-      <w:r>
-        <w:t xml:space="preserve">: </w:t>
-      </w:r>
-      <w:r>
-        <w:t>Ez a függvény berak</w:t>
-      </w:r>
-      <w:r>
-        <w:t>ja</w:t>
-      </w:r>
-      <w:r>
-        <w:t xml:space="preserve"> </w:t>
-      </w:r>
-      <w:r>
-        <w:t>az m</w:t>
-      </w:r>
-      <w:r>
-        <w:t xml:space="preserve"> materialt az inventoryba. (Az eddigi tervekben a materialok inventorybe pakolását az adott materialok végezték.</w:t>
-      </w:r>
-      <w:r>
-        <w:t>)</w:t>
-      </w:r>
-    </w:p>
-    <w:p>
-      <w:r>
-        <w:tab/>
-      </w:r>
-      <w:r>
-        <w:t xml:space="preserve">i: Inventory </w:t>
-      </w:r>
-      <w:r>
-        <w:t>subtraction(i: Inventory)</w:t>
-      </w:r>
-      <w:r>
-        <w:t xml:space="preserve">: Ez a függvény </w:t>
-      </w:r>
-      <w:r>
-        <w:t>az adptt</w:t>
-      </w:r>
-      <w:r>
-        <w:t xml:space="preserve"> inventoryból kivon egy másik inventoryt, illetve ha nem tudja teljesen kivonni a másik inventoryt, akkor kivon annyi nyersanyagot amennyit csak tud. Kivonás során a nyersanyagok eltűnnek az</w:t>
-      </w:r>
-      <w:r>
-        <w:t xml:space="preserve"> adott</w:t>
-      </w:r>
-      <w:r>
-        <w:t xml:space="preserve"> inventoryból. Visszatérni egy inventoryval fog, mely tartalmazza azokat a nyersanyagokat amelyeket nem tudott kivonni az első inventoryból.</w:t>
-      </w:r>
-      <w:r>
-        <w:t xml:space="preserve"> Ezt a függvényt bázis </w:t>
-      </w:r>
-      <w:r>
-        <w:t>építésekor</w:t>
-      </w:r>
-      <w:r>
-        <w:t xml:space="preserve"> használjuk fel rendesen, mikoris egy settlernek nem lehet elég nyersanyaga egy bázishoz, így több settler inventoryjából kell azokat eltűntetnünk.</w:t>
-      </w:r>
-    </w:p>
-    <w:p>
-      <w:r>
-        <w:tab/>
-        <w:t>s: string genUIString()</w:t>
-      </w:r>
-      <w:r>
-        <w:t>:</w:t>
-      </w:r>
-      <w:r>
-        <w:t xml:space="preserve"> </w:t>
-      </w:r>
-      <w:r>
-        <w:t xml:space="preserve">Generál egy stringet mely kiírja az </w:t>
-      </w:r>
-      <w:r>
-        <w:t>I</w:t>
-      </w:r>
-      <w:r>
-        <w:t>nventory</w:t>
-      </w:r>
-      <w:r>
-        <w:t xml:space="preserve"> fontos tulajdonságait, ezt az UI osztály fogja felhasználni, hogy </w:t>
-      </w:r>
-      <w:r>
-        <w:t>k</w:t>
-      </w:r>
-      <w:r>
-        <w:t xml:space="preserve">ommunikáljon a játékossal. A kiírt tulajdonságok a következők: </w:t>
-      </w:r>
-      <w:r>
-        <w:t xml:space="preserve">az inventoryban található nyersanyagok, </w:t>
-      </w:r>
-      <w:r>
-        <w:t>illetve az egyes nyersanyagok öregedési szintje.</w:t>
-      </w:r>
-    </w:p>
-    <w:p/>
-    <w:p>
-      <w:r>
-        <w:t>Megváltozott függvények:</w:t>
-      </w:r>
-    </w:p>
-    <w:p>
-      <w:r>
-        <w:tab/>
-      </w:r>
-      <w:r>
-        <w:t xml:space="preserve">I: Inventory </w:t>
-      </w:r>
-      <w:r>
-        <w:t>subS</w:t>
-      </w:r>
-      <w:r>
-        <w:t>et</w:t>
-      </w:r>
-      <w:r>
-        <w:t xml:space="preserve">(i: Inventory): </w:t>
-      </w:r>
-      <w:r>
-        <w:t>Ez a függvény megadja, hogy az adott inventoryból melyen nyersanyagok kellenének még ahhoz, hogy tartalmazza az i inventoryt. Ezt a függvényt bázis építésekor használjuk fel rendesen, mikoris egy settlernek nem lehet elég nyersanyaga egy bázishoz, így több settler inventoryjában kell azokat keresnünk.</w:t>
-      </w:r>
-    </w:p>
-    <w:p/>
-    <w:p>
-      <w:r>
-        <w:t>I</w:t>
-      </w:r>
-      <w:r>
-        <w:t>ron</w:t>
-      </w:r>
-      <w:r>
-        <w:t>:</w:t>
-      </w:r>
-    </w:p>
-    <w:p>
-      <w:r>
-        <w:t>Új függvények:</w:t>
-      </w:r>
-    </w:p>
-    <w:p>
-      <w:r>
-        <w:tab/>
-        <w:t>s: string genUIString(): Generál egy stringet mely kiírja a</w:t>
-      </w:r>
-      <w:r>
-        <w:t xml:space="preserve"> vas</w:t>
-      </w:r>
-      <w:r>
-        <w:t xml:space="preserve"> fontos tulajdonságait, ezt az UI osztály fogja felhasználni, hogy kommunikáljon a játékossal. A kiírt tulajdonságok: a </w:t>
-      </w:r>
-      <w:r>
-        <w:t>vas</w:t>
-      </w:r>
-      <w:r>
-        <w:t xml:space="preserve"> neve, id-je illetve öregedési változója.</w:t>
-      </w:r>
-    </w:p>
-    <w:p/>
-    <w:p>
-      <w:r>
-        <w:t>M</w:t>
-      </w:r>
-      <w:r>
-        <w:t>aterial</w:t>
-      </w:r>
-      <w:r>
-        <w:t>:</w:t>
-      </w:r>
-    </w:p>
-    <w:p>
-      <w:r>
-        <w:t>Új függvények:</w:t>
-      </w:r>
-    </w:p>
-    <w:p>
-      <w:r>
-        <w:tab/>
-        <w:t xml:space="preserve">s: string genUIString(): Generál egy stringet mely kiírja </w:t>
-      </w:r>
-      <w:r>
-        <w:t>a nyersanyag</w:t>
-      </w:r>
-      <w:r>
-        <w:t xml:space="preserve"> fontos tulajdonságait, ezt az UI osztály fogja felhasználni, hogy kommunikáljon a játékossal. Ez egy absztrakt függvény a konkrét stringekért az </w:t>
-      </w:r>
-      <w:r>
-        <w:t>egyes nyersanyagok</w:t>
-      </w:r>
-      <w:r>
-        <w:t xml:space="preserve"> felelnek.</w:t>
-      </w:r>
-    </w:p>
-    <w:p/>
-    <w:p>
-      <w:r>
-        <w:t>P</w:t>
-      </w:r>
-      <w:r>
-        <w:t>lanet</w:t>
-      </w:r>
-      <w:r>
-        <w:t>:</w:t>
-      </w:r>
-    </w:p>
-    <w:p>
-      <w:r>
-        <w:t>Új függvények:</w:t>
-      </w:r>
-    </w:p>
-    <w:p>
-      <w:r>
-        <w:tab/>
-      </w:r>
-      <w:r>
-        <w:t>s: string genUIString(): Generál egy stringet mely kiírja az</w:t>
-      </w:r>
-      <w:r>
-        <w:t xml:space="preserve"> égitest</w:t>
-      </w:r>
-      <w:r>
-        <w:t xml:space="preserve"> fontos tulajdonságait, ezt az UI osztály fogja felhasználni, hogy kommunikáljon a játékossal. Ez egy absztrakt függvény a konkrét stringekért az </w:t>
-      </w:r>
-      <w:r>
-        <w:t>egyes égitestek</w:t>
-      </w:r>
-      <w:r>
-        <w:t xml:space="preserve"> felelnek.</w:t>
-      </w:r>
-    </w:p>
-    <w:p/>
-    <w:p>
-      <w:r>
-        <w:t>Robot:</w:t>
-      </w:r>
-    </w:p>
-    <w:p>
-      <w:r>
-        <w:t>Új függvények:</w:t>
-      </w:r>
-    </w:p>
-    <w:p>
-      <w:r>
-        <w:tab/>
-      </w:r>
-      <w:r>
-        <w:t xml:space="preserve">s: string genUIString(): Generál egy stringet mely kiírja a </w:t>
-      </w:r>
-      <w:r>
-        <w:t>robo</w:t>
-      </w:r>
-      <w:r>
-        <w:t xml:space="preserve">t fontos tulajdonságait, ezt az UI osztály fogja felhasználni, hogy kommunikáljon a játékossal. </w:t>
-      </w:r>
-      <w:r>
-        <w:t>A kiírt tulajdonságok: a robot id-je illetve az aszteroidája.</w:t>
-      </w:r>
-    </w:p>
-    <w:p/>
-    <w:p>
-      <w:r>
-        <w:t>S</w:t>
-      </w:r>
-      <w:r>
-        <w:t>ettler</w:t>
-      </w:r>
-      <w:r>
-        <w:t>:</w:t>
-      </w:r>
-    </w:p>
-    <w:p>
-      <w:r>
-        <w:t>Új függvények:</w:t>
-      </w:r>
-    </w:p>
-    <w:p>
-      <w:r>
-        <w:tab/>
-      </w:r>
-      <w:r>
-        <w:t>getNotifedAboutSunflare():</w:t>
-      </w:r>
-      <w:r>
-        <w:t xml:space="preserve">Ez a függvény akkor hívódik meg ha éppen napvihar történik, </w:t>
-      </w:r>
-      <w:r>
-        <w:t>ilyenkor a telepes meghal.</w:t>
-      </w:r>
-    </w:p>
-    <w:p>
-      <w:r>
-        <w:tab/>
-        <w:t>s: string genUIString(): Generál egy stringet mely kiírja a</w:t>
-      </w:r>
-      <w:r>
-        <w:t xml:space="preserve"> telepes</w:t>
-      </w:r>
-      <w:r>
-        <w:t xml:space="preserve"> fontos tulajdonságait, ezt az UI osztály fogja felhasználni, hogy kommunikáljon a játékossal. </w:t>
-      </w:r>
-      <w:r>
-        <w:t xml:space="preserve">A kiírt tlajdonságok: id, inventoryban található StarGate-k id-jei, az inventoryban található nyersanyagok </w:t>
-      </w:r>
-      <w:r>
-        <w:t xml:space="preserve">nevei, </w:t>
-      </w:r>
-      <w:r>
-        <w:t>id-jei s öregségei, illetve az aszteroida id-je s annak szomszédainak id-je.</w:t>
-      </w:r>
-    </w:p>
-    <w:p/>
-    <w:p>
-      <w:r>
-        <w:t>StarGate:</w:t>
-      </w:r>
-      <w:r>
-        <w:t xml:space="preserve"> </w:t>
-      </w:r>
-    </w:p>
-    <w:p>
-      <w:r>
-        <w:t>Új függvények:</w:t>
-      </w:r>
-    </w:p>
-    <w:p>
-      <w:r>
-        <w:tab/>
-        <w:t>move(</w:t>
-      </w:r>
-      <w:r>
-        <w:t>destination: Asteroid</w:t>
-      </w:r>
-      <w:r>
-        <w:t>)</w:t>
-      </w:r>
-      <w:r>
-        <w:t xml:space="preserve">: </w:t>
-      </w:r>
-      <w:r>
-        <w:t>Ez a függvény mozgatja a teleportkaput az aszteroidájáról aszteroidáról a destination aszteroidára s ennek következményeit kezeli, mint például a megfelelő aszteroidának elveszi bizonyos szomszédait, illetve a másikhoz hozzáad bizonyos szomszédokat.</w:t>
-      </w:r>
-    </w:p>
-    <w:p>
-      <w:r>
-        <w:tab/>
-        <w:t>onTurn()</w:t>
-      </w:r>
-      <w:r>
-        <w:t>: Ez a függvény a teleportkapu körben elvégzendő feladatait végzi el. Ha a teleportkaput napvihar éri, akkor minden körben egy random szomszádos aszteroidára mozog át.</w:t>
-      </w:r>
-    </w:p>
-    <w:p>
-      <w:r>
-        <w:tab/>
-        <w:t>getNotifedAboutSunflare(): Ez a függvény akkor hívódik meg ha éppen napvihar történik, beállítja a wasInSunFlare flaget igazra, innentő</w:t>
-      </w:r>
-      <w:r>
-        <w:t>l a teleportkapu elkezd mozogni.</w:t>
-      </w:r>
-    </w:p>
-    <w:p>
-      <w:r>
-        <w:tab/>
-      </w:r>
-      <w:r>
-        <w:t>s: string genUIString(): Gene</w:t>
-      </w:r>
-      <w:r>
-        <w:t xml:space="preserve">rál egy stringet mely kiírja a StarGate </w:t>
-      </w:r>
-      <w:r>
-        <w:t xml:space="preserve">fontos tulajdonságait, ezt az UI osztály fogja felhasználni, hogy kommunikáljon a játékossal. A kiírt tulajdonságok a következők: </w:t>
-      </w:r>
-      <w:r>
-        <w:t>az id, a szomszédos StarSate id-je, sa szomszédos StarGate aszteroidájának id-je.</w:t>
-      </w:r>
-    </w:p>
-    <w:p/>
-    <w:p>
-      <w:r>
-        <w:t xml:space="preserve">Sun: </w:t>
-      </w:r>
-    </w:p>
-    <w:p>
-      <w:r>
-        <w:t>Megváltozott függvények:</w:t>
-      </w:r>
-    </w:p>
-    <w:p>
-      <w:r>
-        <w:tab/>
-        <w:t>sunFlare(): Ez a függvény minden a naphoz tartozó s napközelben lévő aszteroidának szól, hogy napkitörés történik.</w:t>
-      </w:r>
-    </w:p>
-    <w:p/>
-    <w:p>
-      <w:r>
-        <w:t>Uran:</w:t>
-      </w:r>
-    </w:p>
-    <w:p>
-      <w:r>
-        <w:t>Új függvények:</w:t>
-      </w:r>
-    </w:p>
-    <w:p>
-      <w:r>
-        <w:tab/>
-        <w:t>s: string genUIString(): Generál egy stringet mely kiírja a</w:t>
-      </w:r>
-      <w:r>
-        <w:t>z urán</w:t>
-      </w:r>
-      <w:r>
-        <w:t xml:space="preserve"> fontos tulajdonságait, ezt az UI osztály fogja felhasználni, hogy kommunikáljon a játékossal. A kiírt tulajdonságok: a</w:t>
-      </w:r>
-      <w:r>
-        <w:t>z urán</w:t>
-      </w:r>
-      <w:r>
-        <w:t xml:space="preserve"> neve, id-je illetve öregedési változója.</w:t>
-      </w:r>
-    </w:p>
-    <w:p/>
-    <w:p>
-      <w:r>
-        <w:t xml:space="preserve">Az alábbiakban az előző tervhez képest új interfaceket s osztályokat soroljuk fel: </w:t>
-      </w:r>
-    </w:p>
-    <w:p>
-      <w:r>
-        <w:t>Interfacek:</w:t>
-      </w:r>
-    </w:p>
-    <w:p/>
-    <w:p>
-      <w:r>
-        <w:t>D</w:t>
-      </w:r>
-      <w:r>
-        <w:t>rilling</w:t>
-      </w:r>
-      <w:r>
-        <w:t>: Ezt az interfacet olyan dolgok valósítják meg melyek képesek aszteroida felületét fúrni, benne egyetlen absztrakt drill() függvény található.</w:t>
-      </w:r>
-    </w:p>
-    <w:p/>
-    <w:p>
-      <w:r>
-        <w:t>M</w:t>
-      </w:r>
-      <w:r>
-        <w:t>ining</w:t>
-      </w:r>
-      <w:r>
-        <w:t xml:space="preserve">: Ezt az interfacet olyan dolgok valósítják meg melyek </w:t>
-      </w:r>
-      <w:r>
-        <w:t>képesek aszteroidából bányászni, benne egyetlen absztakt mine() függvény található.</w:t>
-      </w:r>
-    </w:p>
-    <w:p/>
-    <w:p>
-      <w:r>
-        <w:t>Moving: Ezt az interfacet olyan dolgok valósítják meg melyek egy aszteroidáról egy másik aszteroidára képesek átmozogni, benne egyetlen absztrakt move() függvény található.</w:t>
-      </w:r>
-    </w:p>
-    <w:p/>
-    <w:p>
-      <w:r>
-        <w:t>ReactsToSunflare: Ezt az interfacet olyan dolgok valósítják meg melyek reagálnak napviharra, benn egyetlen absztrakt getNotifiedAboutSunflare() függvény található.</w:t>
-      </w:r>
-    </w:p>
-    <w:p/>
-    <w:p>
-      <w:r>
-        <w:t>Osztályok:</w:t>
-      </w:r>
-    </w:p>
-    <w:p>
-      <w:r>
-        <w:t>Printable: Ez az osztály egy absztrakt ősosztály mely azért felel, hogy minden dolognak a játékban melynek külön id-re van szüksége megkapja azt s az egyedi legyen, illetve hogy azok az osztályok melyek ebből szátmaznak le tudjanak generálni egy Stringet amit az UI ki tud majd írni.</w:t>
-      </w:r>
-    </w:p>
-    <w:p>
-      <w:r>
-        <w:t>Függvények:</w:t>
-      </w:r>
-    </w:p>
-    <w:p>
-      <w:r>
-        <w:tab/>
-      </w:r>
-      <w:r>
-        <w:t>s: string genUIString(): Generál egy stringet mely kiírja a</w:t>
-      </w:r>
-      <w:r>
-        <w:t>z</w:t>
-      </w:r>
-      <w:r>
-        <w:t xml:space="preserve"> </w:t>
-      </w:r>
-      <w:r>
-        <w:t>adott prontable objektum</w:t>
-      </w:r>
-      <w:r>
-        <w:t xml:space="preserve"> fontos tulajdonságait, ezt az UI osztály fogja felhasználni, hogy kommunikáljon a játékossal. </w:t>
-      </w:r>
-      <w:r>
-        <w:t xml:space="preserve">Ez egy absztrakt függvény a konkrét stringekért az </w:t>
-      </w:r>
-      <w:r>
-        <w:t>egyes printable objektumok</w:t>
-      </w:r>
-      <w:r>
-        <w:t xml:space="preserve"> felelnek.</w:t>
-      </w:r>
-      <w:bookmarkStart w:id="0" w:name="_GoBack"/>
       <w:bookmarkEnd w:id="0"/>
-    </w:p>
-    <w:p/>
-    <w:p>
-      <w:r>
-        <w:t>UI</w:t>
-      </w:r>
-      <w:r>
-        <w:t>: Ez az ostály a játékos s a játék között kommunikál, ez az osztály írja ki a játék üzeneteit illetve ez az osztály dolgozza fel a játékos parancsait.</w:t>
-      </w:r>
-    </w:p>
-    <w:p>
-      <w:r>
-        <w:t>Függvények:</w:t>
-      </w:r>
-    </w:p>
-    <w:p>
-      <w:r>
-        <w:tab/>
-      </w:r>
-      <w:r>
-        <w:t>displayMessage(s: String): Ez a függvény kiírja az s Stringben található üzenetet a képernyőre.</w:t>
-      </w:r>
-    </w:p>
-    <w:p>
-      <w:r>
-        <w:tab/>
-        <w:t>execute(s: String): Ez a függvény végrehajtja az s Stringben specifikált játékos által kiadott parancsot.</w:t>
+      <w:r>
+        <w:t>Ez a függvény végrehajtja az s Stringben specifikált játékos által kiadott parancsot.</w:t>
       </w:r>
     </w:p>
     <w:sectPr>

</xml_diff>

<commit_message>
változott fgvek final done(?)
</commit_message>
<xml_diff>
--- a/docs/leadás_07/módosított fgvek.docx
+++ b/docs/leadás_07/módosított fgvek.docx
@@ -712,7 +712,33 @@
         <w:rPr>
           <w:b/>
         </w:rPr>
-        <w:t>addRobot(r: Robot)</w:t>
+        <w:t>b</w:t>
+      </w:r>
+      <w:r>
+        <w:rPr>
+          <w:b/>
+        </w:rPr>
+        <w:t xml:space="preserve">: Boolean </w:t>
+      </w:r>
+      <w:r>
+        <w:rPr>
+          <w:b/>
+        </w:rPr>
+        <w:t>isGameLost():</w:t>
+      </w:r>
+      <w:r>
+        <w:t xml:space="preserve"> ez a függvény ellenőrzi, hogy veszített-e a játékos.</w:t>
+      </w:r>
+    </w:p>
+    <w:p>
+      <w:r>
+        <w:tab/>
+      </w:r>
+      <w:r>
+        <w:rPr>
+          <w:b/>
+        </w:rPr>
+        <w:t>gameLost()</w:t>
       </w:r>
       <w:r>
         <w:rPr>
@@ -724,50 +750,133 @@
         <w:t xml:space="preserve"> </w:t>
       </w:r>
       <w:r>
-        <w:t>Hozzáadja a game</w:t>
-      </w:r>
-      <w:r>
-        <w:t xml:space="preserve"> r</w:t>
-      </w:r>
-      <w:r>
-        <w:t>obots listájához az r robotot.</w:t>
-      </w:r>
-    </w:p>
-    <w:p>
-      <w:r>
-        <w:tab/>
-      </w:r>
-      <w:r>
-        <w:rPr>
-          <w:b/>
-        </w:rPr>
-        <w:t>b</w:t>
-      </w:r>
-      <w:r>
-        <w:rPr>
-          <w:b/>
-        </w:rPr>
-        <w:t xml:space="preserve">: Boolean </w:t>
-      </w:r>
-      <w:r>
-        <w:rPr>
-          <w:b/>
-        </w:rPr>
-        <w:t>isGameLost():</w:t>
-      </w:r>
-      <w:r>
-        <w:t xml:space="preserve"> ez a függvény ellenőrzi, hogy veszített-e a játékos.</w:t>
-      </w:r>
-    </w:p>
-    <w:p>
-      <w:r>
-        <w:tab/>
-      </w:r>
-      <w:r>
-        <w:rPr>
-          <w:b/>
-        </w:rPr>
-        <w:t>gameLost()</w:t>
+        <w:t>Ez a függvény elvégzi a játék elvesztésével kapcsolatos feladatokat. Pl a játékosnak üzenet kiírása, mindenféle listák elengedése.</w:t>
+      </w:r>
+    </w:p>
+    <w:p>
+      <w:r>
+        <w:tab/>
+      </w:r>
+      <w:r>
+        <w:rPr>
+          <w:b/>
+        </w:rPr>
+        <w:t>endTurn()</w:t>
+      </w:r>
+      <w:r>
+        <w:rPr>
+          <w:b/>
+        </w:rPr>
+        <w:t xml:space="preserve">: </w:t>
+      </w:r>
+      <w:r>
+        <w:t>Ez a függvény akkor hívódik amikor a játékos befejezi a körét, ilyenkor minden controllable onTurn() függvénye meghívódik, hogy minden controllable elvégezhesse a dolgát.</w:t>
+      </w:r>
+    </w:p>
+    <w:p>
+      <w:r>
+        <w:tab/>
+      </w:r>
+      <w:bookmarkStart w:id="0" w:name="_GoBack"/>
+      <w:r>
+        <w:rPr>
+          <w:b/>
+        </w:rPr>
+        <w:t>listAllSettlers(): String:</w:t>
+      </w:r>
+      <w:r>
+        <w:t xml:space="preserve"> </w:t>
+      </w:r>
+      <w:bookmarkEnd w:id="0"/>
+      <w:r>
+        <w:t>Ez a függvény visszaad egy stringet az összes settler releváns információjával, ezt az UI használja fel a játékossal való kommunkiációhoz.</w:t>
+      </w:r>
+    </w:p>
+    <w:p/>
+    <w:p>
+      <w:pPr>
+        <w:rPr>
+          <w:b/>
+        </w:rPr>
+      </w:pPr>
+      <w:r>
+        <w:rPr>
+          <w:b/>
+        </w:rPr>
+        <w:t xml:space="preserve">Ice: </w:t>
+      </w:r>
+    </w:p>
+    <w:p>
+      <w:pPr>
+        <w:rPr>
+          <w:b/>
+        </w:rPr>
+      </w:pPr>
+      <w:r>
+        <w:rPr>
+          <w:b/>
+        </w:rPr>
+        <w:t>Új függvények:</w:t>
+      </w:r>
+    </w:p>
+    <w:p>
+      <w:r>
+        <w:rPr>
+          <w:b/>
+        </w:rPr>
+        <w:tab/>
+        <w:t>s: string genUIString():</w:t>
+      </w:r>
+      <w:r>
+        <w:t xml:space="preserve"> Generál egy stringet mely kiírja a jég fontos tulajdonságait, ezt az UI osztály fogja felhasználni, hogy kommunikáljon a játékossal. A kiírt tulajdonságok: a jég neve, id-je illetve öregedési változója.</w:t>
+      </w:r>
+    </w:p>
+    <w:p/>
+    <w:p>
+      <w:pPr>
+        <w:rPr>
+          <w:b/>
+        </w:rPr>
+      </w:pPr>
+      <w:r>
+        <w:rPr>
+          <w:b/>
+        </w:rPr>
+        <w:t>Inventory:</w:t>
+      </w:r>
+    </w:p>
+    <w:p>
+      <w:pPr>
+        <w:rPr>
+          <w:b/>
+        </w:rPr>
+      </w:pPr>
+      <w:r>
+        <w:rPr>
+          <w:b/>
+        </w:rPr>
+        <w:t>Új függvények:</w:t>
+      </w:r>
+    </w:p>
+    <w:p>
+      <w:r>
+        <w:rPr>
+          <w:b/>
+        </w:rPr>
+        <w:tab/>
+        <w:t>addMaterial(</w:t>
+      </w:r>
+      <w:r>
+        <w:rPr>
+          <w:b/>
+        </w:rPr>
+        <w:t>m: Material</w:t>
+      </w:r>
+      <w:r>
+        <w:rPr>
+          <w:b/>
+        </w:rPr>
+        <w:t>)</w:t>
       </w:r>
       <w:r>
         <w:rPr>
@@ -779,27 +888,116 @@
         <w:t xml:space="preserve"> </w:t>
       </w:r>
       <w:r>
-        <w:t>Ez a függvény elvégzi a játék elvesztésével kapcsolatos feladatokat. Pl a játékosnak üzenet kiírása, mindenféle listák elengedése.</w:t>
-      </w:r>
-    </w:p>
-    <w:p>
-      <w:r>
-        <w:tab/>
-      </w:r>
-      <w:r>
-        <w:rPr>
-          <w:b/>
-        </w:rPr>
-        <w:t>endTurn()</w:t>
-      </w:r>
-      <w:r>
-        <w:rPr>
-          <w:b/>
-        </w:rPr>
-        <w:t xml:space="preserve">: </w:t>
-      </w:r>
-      <w:r>
-        <w:t>Ez a függvény akkor hívódik amikor a játékos befejezi a körét, ilyenkor minden controllable onTurn() függvénye meghívódik, hogy minden controllable elvégezhesse a dolgát.</w:t>
+        <w:t>Ez a függvény berak</w:t>
+      </w:r>
+      <w:r>
+        <w:t>ja</w:t>
+      </w:r>
+      <w:r>
+        <w:t xml:space="preserve"> </w:t>
+      </w:r>
+      <w:r>
+        <w:t>az m</w:t>
+      </w:r>
+      <w:r>
+        <w:t xml:space="preserve"> materialt az inventoryba. (Az eddigi tervekben a materialok inventorybe pakolását az adott materialok végezték.</w:t>
+      </w:r>
+      <w:r>
+        <w:t>)</w:t>
+      </w:r>
+    </w:p>
+    <w:p>
+      <w:r>
+        <w:tab/>
+      </w:r>
+      <w:r>
+        <w:rPr>
+          <w:b/>
+        </w:rPr>
+        <w:t xml:space="preserve">i: Inventory </w:t>
+      </w:r>
+      <w:r>
+        <w:rPr>
+          <w:b/>
+        </w:rPr>
+        <w:t>subtraction(i: Inventory)</w:t>
+      </w:r>
+      <w:r>
+        <w:rPr>
+          <w:b/>
+        </w:rPr>
+        <w:t>:</w:t>
+      </w:r>
+      <w:r>
+        <w:t xml:space="preserve"> Ez a függvény </w:t>
+      </w:r>
+      <w:r>
+        <w:t>az adptt</w:t>
+      </w:r>
+      <w:r>
+        <w:t xml:space="preserve"> inventoryból kivon egy másik inventoryt, illetve ha nem tudja teljesen kivonni a másik inventoryt, akkor kivon annyi nyersanyagot amennyit csak tud. Kivonás során a nyersanyagok eltűnnek az</w:t>
+      </w:r>
+      <w:r>
+        <w:t xml:space="preserve"> adott</w:t>
+      </w:r>
+      <w:r>
+        <w:t xml:space="preserve"> inventoryból. Visszatérni egy inventoryval fog, mely tartalmazza azokat a nyersanyagokat amelyeket nem tudott kivonni az első inventoryból.</w:t>
+      </w:r>
+      <w:r>
+        <w:t xml:space="preserve"> Ezt a függvényt bázis </w:t>
+      </w:r>
+      <w:r>
+        <w:t>építésekor</w:t>
+      </w:r>
+      <w:r>
+        <w:t xml:space="preserve"> használjuk fel rendesen, mikoris egy settlernek nem lehet elég nyersanyaga egy bázishoz, így több settler inventoryjából kell azokat eltűntetnünk.</w:t>
+      </w:r>
+    </w:p>
+    <w:p>
+      <w:r>
+        <w:tab/>
+      </w:r>
+      <w:r>
+        <w:rPr>
+          <w:b/>
+        </w:rPr>
+        <w:t>s: string genUIString()</w:t>
+      </w:r>
+      <w:r>
+        <w:rPr>
+          <w:b/>
+        </w:rPr>
+        <w:t>:</w:t>
+      </w:r>
+      <w:r>
+        <w:rPr>
+          <w:b/>
+        </w:rPr>
+        <w:t xml:space="preserve"> </w:t>
+      </w:r>
+      <w:r>
+        <w:t xml:space="preserve">Generál egy stringet mely kiírja az </w:t>
+      </w:r>
+      <w:r>
+        <w:t>I</w:t>
+      </w:r>
+      <w:r>
+        <w:t>nventory</w:t>
+      </w:r>
+      <w:r>
+        <w:t xml:space="preserve"> fontos tulajdonságait, ezt az UI osztály fogja felhasználni, hogy </w:t>
+      </w:r>
+      <w:r>
+        <w:t>k</w:t>
+      </w:r>
+      <w:r>
+        <w:t xml:space="preserve">ommunikáljon a játékossal. A kiírt tulajdonságok a következők: </w:t>
+      </w:r>
+      <w:r>
+        <w:t xml:space="preserve">az inventoryban található nyersanyagok, </w:t>
+      </w:r>
+      <w:r>
+        <w:t>illetve az egyes nyersanyagok öregedési szintje.</w:t>
       </w:r>
     </w:p>
     <w:p/>
@@ -813,32 +1011,45 @@
         <w:rPr>
           <w:b/>
         </w:rPr>
-        <w:t xml:space="preserve">Ice: </w:t>
-      </w:r>
-    </w:p>
-    <w:p>
-      <w:pPr>
-        <w:rPr>
-          <w:b/>
-        </w:rPr>
-      </w:pPr>
-      <w:r>
-        <w:rPr>
-          <w:b/>
-        </w:rPr>
-        <w:t>Új függvények:</w:t>
-      </w:r>
-    </w:p>
-    <w:p>
-      <w:r>
-        <w:rPr>
-          <w:b/>
-        </w:rPr>
-        <w:tab/>
-        <w:t>s: string genUIString():</w:t>
-      </w:r>
-      <w:r>
-        <w:t xml:space="preserve"> Generál egy stringet mely kiírja a jég fontos tulajdonságait, ezt az UI osztály fogja felhasználni, hogy kommunikáljon a játékossal. A kiírt tulajdonságok: a jég neve, id-je illetve öregedési változója.</w:t>
+        <w:t>Megváltozott függvények:</w:t>
+      </w:r>
+    </w:p>
+    <w:p>
+      <w:r>
+        <w:rPr>
+          <w:b/>
+        </w:rPr>
+        <w:tab/>
+      </w:r>
+      <w:r>
+        <w:rPr>
+          <w:b/>
+        </w:rPr>
+        <w:t xml:space="preserve">I: Inventory </w:t>
+      </w:r>
+      <w:r>
+        <w:rPr>
+          <w:b/>
+        </w:rPr>
+        <w:t>subS</w:t>
+      </w:r>
+      <w:r>
+        <w:rPr>
+          <w:b/>
+        </w:rPr>
+        <w:t>et</w:t>
+      </w:r>
+      <w:r>
+        <w:rPr>
+          <w:b/>
+        </w:rPr>
+        <w:t>(i: Inventory):</w:t>
+      </w:r>
+      <w:r>
+        <w:t xml:space="preserve"> </w:t>
+      </w:r>
+      <w:r>
+        <w:t>Ez a függvény megadja, hogy az adott inventoryból melyen nyersanyagok kellenének még ahhoz, hogy tartalmazza az i inventoryt. Ezt a függvényt bázis építésekor használjuk fel rendesen, mikoris egy settlernek nem lehet elég nyersanyaga egy bázishoz, így több settler inventoryjában kell azokat keresnünk.</w:t>
       </w:r>
     </w:p>
     <w:p/>
@@ -852,228 +1063,6 @@
         <w:rPr>
           <w:b/>
         </w:rPr>
-        <w:t>Inventory:</w:t>
-      </w:r>
-    </w:p>
-    <w:p>
-      <w:pPr>
-        <w:rPr>
-          <w:b/>
-        </w:rPr>
-      </w:pPr>
-      <w:r>
-        <w:rPr>
-          <w:b/>
-        </w:rPr>
-        <w:t>Új függvények:</w:t>
-      </w:r>
-    </w:p>
-    <w:p>
-      <w:r>
-        <w:rPr>
-          <w:b/>
-        </w:rPr>
-        <w:tab/>
-        <w:t>addMaterial(</w:t>
-      </w:r>
-      <w:r>
-        <w:rPr>
-          <w:b/>
-        </w:rPr>
-        <w:t>m: Material</w:t>
-      </w:r>
-      <w:r>
-        <w:rPr>
-          <w:b/>
-        </w:rPr>
-        <w:t>)</w:t>
-      </w:r>
-      <w:r>
-        <w:rPr>
-          <w:b/>
-        </w:rPr>
-        <w:t>:</w:t>
-      </w:r>
-      <w:r>
-        <w:t xml:space="preserve"> </w:t>
-      </w:r>
-      <w:r>
-        <w:t>Ez a függvény berak</w:t>
-      </w:r>
-      <w:r>
-        <w:t>ja</w:t>
-      </w:r>
-      <w:r>
-        <w:t xml:space="preserve"> </w:t>
-      </w:r>
-      <w:r>
-        <w:t>az m</w:t>
-      </w:r>
-      <w:r>
-        <w:t xml:space="preserve"> materialt az inventoryba. (Az eddigi tervekben a materialok inventorybe pakolását az adott materialok végezték.</w:t>
-      </w:r>
-      <w:r>
-        <w:t>)</w:t>
-      </w:r>
-    </w:p>
-    <w:p>
-      <w:r>
-        <w:tab/>
-      </w:r>
-      <w:r>
-        <w:rPr>
-          <w:b/>
-        </w:rPr>
-        <w:t xml:space="preserve">i: Inventory </w:t>
-      </w:r>
-      <w:r>
-        <w:rPr>
-          <w:b/>
-        </w:rPr>
-        <w:t>subtraction(i: Inventory)</w:t>
-      </w:r>
-      <w:r>
-        <w:rPr>
-          <w:b/>
-        </w:rPr>
-        <w:t>:</w:t>
-      </w:r>
-      <w:r>
-        <w:t xml:space="preserve"> Ez a függvény </w:t>
-      </w:r>
-      <w:r>
-        <w:t>az adptt</w:t>
-      </w:r>
-      <w:r>
-        <w:t xml:space="preserve"> inventoryból kivon egy másik inventoryt, illetve ha nem tudja teljesen kivonni a másik inventoryt, akkor kivon annyi nyersanyagot amennyit csak tud. Kivonás során a nyersanyagok eltűnnek az</w:t>
-      </w:r>
-      <w:r>
-        <w:t xml:space="preserve"> adott</w:t>
-      </w:r>
-      <w:r>
-        <w:t xml:space="preserve"> inventoryból. Visszatérni egy inventoryval fog, mely tartalmazza azokat a nyersanyagokat amelyeket nem tudott kivonni az első inventoryból.</w:t>
-      </w:r>
-      <w:r>
-        <w:t xml:space="preserve"> Ezt a függvényt bázis </w:t>
-      </w:r>
-      <w:r>
-        <w:t>építésekor</w:t>
-      </w:r>
-      <w:r>
-        <w:t xml:space="preserve"> használjuk fel rendesen, mikoris egy settlernek nem lehet elég nyersanyaga egy bázishoz, így több settler inventoryjából kell azokat eltűntetnünk.</w:t>
-      </w:r>
-    </w:p>
-    <w:p>
-      <w:r>
-        <w:tab/>
-      </w:r>
-      <w:r>
-        <w:rPr>
-          <w:b/>
-        </w:rPr>
-        <w:t>s: string genUIString()</w:t>
-      </w:r>
-      <w:r>
-        <w:rPr>
-          <w:b/>
-        </w:rPr>
-        <w:t>:</w:t>
-      </w:r>
-      <w:r>
-        <w:rPr>
-          <w:b/>
-        </w:rPr>
-        <w:t xml:space="preserve"> </w:t>
-      </w:r>
-      <w:r>
-        <w:t xml:space="preserve">Generál egy stringet mely kiírja az </w:t>
-      </w:r>
-      <w:r>
-        <w:t>I</w:t>
-      </w:r>
-      <w:r>
-        <w:t>nventory</w:t>
-      </w:r>
-      <w:r>
-        <w:t xml:space="preserve"> fontos tulajdonságait, ezt az UI osztály fogja felhasználni, hogy </w:t>
-      </w:r>
-      <w:r>
-        <w:t>k</w:t>
-      </w:r>
-      <w:r>
-        <w:t xml:space="preserve">ommunikáljon a játékossal. A kiírt tulajdonságok a következők: </w:t>
-      </w:r>
-      <w:r>
-        <w:t xml:space="preserve">az inventoryban található nyersanyagok, </w:t>
-      </w:r>
-      <w:r>
-        <w:t>illetve az egyes nyersanyagok öregedési szintje.</w:t>
-      </w:r>
-    </w:p>
-    <w:p/>
-    <w:p>
-      <w:pPr>
-        <w:rPr>
-          <w:b/>
-        </w:rPr>
-      </w:pPr>
-      <w:r>
-        <w:rPr>
-          <w:b/>
-        </w:rPr>
-        <w:t>Megváltozott függvények:</w:t>
-      </w:r>
-    </w:p>
-    <w:p>
-      <w:r>
-        <w:rPr>
-          <w:b/>
-        </w:rPr>
-        <w:tab/>
-      </w:r>
-      <w:r>
-        <w:rPr>
-          <w:b/>
-        </w:rPr>
-        <w:t xml:space="preserve">I: Inventory </w:t>
-      </w:r>
-      <w:r>
-        <w:rPr>
-          <w:b/>
-        </w:rPr>
-        <w:t>subS</w:t>
-      </w:r>
-      <w:r>
-        <w:rPr>
-          <w:b/>
-        </w:rPr>
-        <w:t>et</w:t>
-      </w:r>
-      <w:r>
-        <w:rPr>
-          <w:b/>
-        </w:rPr>
-        <w:t>(i: Inventory):</w:t>
-      </w:r>
-      <w:r>
-        <w:t xml:space="preserve"> </w:t>
-      </w:r>
-      <w:r>
-        <w:t>Ez a függvény megadja, hogy az adott inventoryból melyen nyersanyagok kellenének még ahhoz, hogy tartalmazza az i inventoryt. Ezt a függvényt bázis építésekor használjuk fel rendesen, mikoris egy settlernek nem lehet elég nyersanyaga egy bázishoz, így több settler inventoryjában kell azokat keresnünk.</w:t>
-      </w:r>
-    </w:p>
-    <w:p/>
-    <w:p>
-      <w:pPr>
-        <w:rPr>
-          <w:b/>
-        </w:rPr>
-      </w:pPr>
-      <w:r>
-        <w:rPr>
-          <w:b/>
-        </w:rPr>
-        <w:lastRenderedPageBreak/>
         <w:t>I</w:t>
       </w:r>
       <w:r>
@@ -1798,7 +1787,6 @@
       <w:r>
         <w:tab/>
       </w:r>
-      <w:bookmarkStart w:id="0" w:name="_GoBack"/>
       <w:r>
         <w:rPr>
           <w:b/>
@@ -1806,11 +1794,7 @@
         <w:t>execute(s: String):</w:t>
       </w:r>
       <w:r>
-        <w:t xml:space="preserve"> </w:t>
-      </w:r>
-      <w:bookmarkEnd w:id="0"/>
-      <w:r>
-        <w:t>Ez a függvény végrehajtja az s Stringben specifikált játékos által kiadott parancsot.</w:t>
+        <w:t xml:space="preserve"> Ez a függvény végrehajtja az s Stringben specifikált játékos által kiadott parancsot.</w:t>
       </w:r>
     </w:p>
     <w:sectPr>

</xml_diff>